<commit_message>
added to do list, added inner flange to cut out side panel
</commit_message>
<xml_diff>
--- a/to do list.docx
+++ b/to do list.docx
@@ -3,7 +3,15 @@
 <w:document xmlns:wpc="http://schemas.microsoft.com/office/word/2010/wordprocessingCanvas" xmlns:cx="http://schemas.microsoft.com/office/drawing/2014/chartex" xmlns:cx1="http://schemas.microsoft.com/office/drawing/2015/9/8/chartex" xmlns:cx2="http://schemas.microsoft.com/office/drawing/2015/10/21/chartex" xmlns:cx3="http://schemas.microsoft.com/office/drawing/2016/5/9/chartex" xmlns:cx4="http://schemas.microsoft.com/office/drawing/2016/5/10/chartex" xmlns:cx5="http://schemas.microsoft.com/office/drawing/2016/5/11/chartex" xmlns:cx6="http://schemas.microsoft.com/office/drawing/2016/5/12/chartex" xmlns:cx7="http://schemas.microsoft.com/office/drawing/2016/5/13/chartex" xmlns:cx8="http://schemas.microsoft.com/office/drawing/2016/5/14/chartex" xmlns:mc="http://schemas.openxmlformats.org/markup-compatibility/2006" xmlns:aink="http://schemas.microsoft.com/office/drawing/2016/ink" xmlns:am3d="http://schemas.microsoft.com/office/drawing/2017/model3d" xmlns:o="urn:schemas-microsoft-com:office:office" xmlns:oel="http://schemas.microsoft.com/office/2019/extlst" xmlns:r="http://schemas.openxmlformats.org/officeDocument/2006/relationships" xmlns:m="http://schemas.openxmlformats.org/officeDocument/2006/math" xmlns:v="urn:schemas-microsoft-com:vml" xmlns:wp14="http://schemas.microsoft.com/office/word/2010/wordprocessingDrawing" xmlns:wp="http://schemas.openxmlformats.org/drawingml/2006/wordprocessingDrawing" xmlns:w10="urn:schemas-microsoft-com:office:word" xmlns:w="http://schemas.openxmlformats.org/wordprocessingml/2006/main" xmlns:w14="http://schemas.microsoft.com/office/word/2010/wordml" xmlns:w15="http://schemas.microsoft.com/office/word/2012/wordml" xmlns:w16cex="http://schemas.microsoft.com/office/word/2018/wordml/cex" xmlns:w16cid="http://schemas.microsoft.com/office/word/2016/wordml/cid" xmlns:w16="http://schemas.microsoft.com/office/word/2018/wordml" xmlns:w16sdtdh="http://schemas.microsoft.com/office/word/2020/wordml/sdtdatahash" xmlns:w16se="http://schemas.microsoft.com/office/word/2015/wordml/symex" xmlns:wpg="http://schemas.microsoft.com/office/word/2010/wordprocessingGroup" xmlns:wpi="http://schemas.microsoft.com/office/word/2010/wordprocessingInk" xmlns:wne="http://schemas.microsoft.com/office/word/2006/wordml" xmlns:wps="http://schemas.microsoft.com/office/word/2010/wordprocessingShape" mc:Ignorable="w14 w15 w16se w16cid w16 w16cex w16sdtdh wp14">
   <w:body>
     <w:p>
-      <w:r>
+      <w:pPr>
+        <w:rPr>
+          <w:color w:val="4472C4" w:themeColor="accent1"/>
+        </w:rPr>
+      </w:pPr>
+      <w:r>
+        <w:rPr>
+          <w:color w:val="4472C4" w:themeColor="accent1"/>
+        </w:rPr>
         <w:t>Panel cut outs:</w:t>
       </w:r>
     </w:p>
@@ -14,8 +22,14 @@
           <w:ilvl w:val="0"/>
           <w:numId w:val="5"/>
         </w:numPr>
-      </w:pPr>
-      <w:r>
+        <w:rPr>
+          <w:color w:val="4472C4" w:themeColor="accent1"/>
+        </w:rPr>
+      </w:pPr>
+      <w:r>
+        <w:rPr>
+          <w:color w:val="4472C4" w:themeColor="accent1"/>
+        </w:rPr>
         <w:t>15mm lip inwards</w:t>
       </w:r>
     </w:p>
@@ -26,27 +40,53 @@
           <w:ilvl w:val="0"/>
           <w:numId w:val="5"/>
         </w:numPr>
-      </w:pPr>
-      <w:r>
+        <w:rPr>
+          <w:color w:val="4472C4" w:themeColor="accent1"/>
+        </w:rPr>
+      </w:pPr>
+      <w:r>
+        <w:rPr>
+          <w:color w:val="4472C4" w:themeColor="accent1"/>
+        </w:rPr>
         <w:t xml:space="preserve">Side panel bottom must be centred on x and low on </w:t>
       </w:r>
       <w:proofErr w:type="gramStart"/>
       <w:r>
+        <w:rPr>
+          <w:color w:val="4472C4" w:themeColor="accent1"/>
+        </w:rPr>
         <w:t>y</w:t>
       </w:r>
       <w:proofErr w:type="gramEnd"/>
     </w:p>
     <w:p>
-      <w:r>
+      <w:pPr>
+        <w:rPr>
+          <w:color w:val="FF0000"/>
+        </w:rPr>
+      </w:pPr>
+      <w:r>
+        <w:rPr>
+          <w:color w:val="FF0000"/>
+        </w:rPr>
         <w:t xml:space="preserve">Back </w:t>
       </w:r>
       <w:r>
+        <w:rPr>
+          <w:color w:val="FF0000"/>
+        </w:rPr>
         <w:t xml:space="preserve">and side bottom </w:t>
       </w:r>
       <w:r>
+        <w:rPr>
+          <w:color w:val="FF0000"/>
+        </w:rPr>
         <w:t xml:space="preserve">access </w:t>
       </w:r>
       <w:r>
+        <w:rPr>
+          <w:color w:val="FF0000"/>
+        </w:rPr>
         <w:t>hatches</w:t>
       </w:r>
     </w:p>
@@ -57,18 +97,33 @@
           <w:ilvl w:val="0"/>
           <w:numId w:val="1"/>
         </w:numPr>
-      </w:pPr>
-      <w:r>
+        <w:rPr>
+          <w:color w:val="FF0000"/>
+        </w:rPr>
+      </w:pPr>
+      <w:r>
+        <w:rPr>
+          <w:color w:val="FF0000"/>
+        </w:rPr>
         <w:t>30</w:t>
       </w:r>
       <w:r>
+        <w:rPr>
+          <w:color w:val="FF0000"/>
+        </w:rPr>
         <w:t xml:space="preserve"> offset</w:t>
       </w:r>
       <w:r>
+        <w:rPr>
+          <w:color w:val="FF0000"/>
+        </w:rPr>
         <w:t xml:space="preserve"> </w:t>
       </w:r>
       <w:proofErr w:type="gramStart"/>
       <w:r>
+        <w:rPr>
+          <w:color w:val="FF0000"/>
+        </w:rPr>
         <w:t>frame</w:t>
       </w:r>
       <w:proofErr w:type="gramEnd"/>
@@ -80,25 +135,46 @@
           <w:ilvl w:val="0"/>
           <w:numId w:val="1"/>
         </w:numPr>
-      </w:pPr>
-      <w:r>
+        <w:rPr>
+          <w:color w:val="FF0000"/>
+        </w:rPr>
+      </w:pPr>
+      <w:r>
+        <w:rPr>
+          <w:color w:val="FF0000"/>
+        </w:rPr>
         <w:t>400</w:t>
       </w:r>
       <w:r>
+        <w:rPr>
+          <w:color w:val="FF0000"/>
+        </w:rPr>
         <w:t xml:space="preserve"> </w:t>
       </w:r>
       <w:proofErr w:type="gramStart"/>
       <w:r>
+        <w:rPr>
+          <w:color w:val="FF0000"/>
+        </w:rPr>
         <w:t xml:space="preserve">length </w:t>
       </w:r>
       <w:r>
+        <w:rPr>
+          <w:color w:val="FF0000"/>
+        </w:rPr>
         <w:t xml:space="preserve"> x</w:t>
       </w:r>
       <w:proofErr w:type="gramEnd"/>
       <w:r>
+        <w:rPr>
+          <w:color w:val="FF0000"/>
+        </w:rPr>
         <w:t xml:space="preserve"> 600</w:t>
       </w:r>
       <w:r>
+        <w:rPr>
+          <w:color w:val="FF0000"/>
+        </w:rPr>
         <w:t xml:space="preserve"> width</w:t>
       </w:r>
     </w:p>
@@ -109,8 +185,14 @@
           <w:ilvl w:val="0"/>
           <w:numId w:val="1"/>
         </w:numPr>
-      </w:pPr>
-      <w:r>
+        <w:rPr>
+          <w:color w:val="FF0000"/>
+        </w:rPr>
+      </w:pPr>
+      <w:r>
+        <w:rPr>
+          <w:color w:val="FF0000"/>
+        </w:rPr>
         <w:t>Holes 9 mm – 1 width 2 length</w:t>
       </w:r>
     </w:p>
@@ -121,16 +203,28 @@
           <w:ilvl w:val="0"/>
           <w:numId w:val="1"/>
         </w:numPr>
+        <w:rPr>
+          <w:color w:val="FF0000"/>
+        </w:rPr>
       </w:pPr>
       <w:proofErr w:type="gramStart"/>
       <w:r>
+        <w:rPr>
+          <w:color w:val="FF0000"/>
+        </w:rPr>
         <w:t>Thickness  -</w:t>
       </w:r>
       <w:proofErr w:type="gramEnd"/>
       <w:r>
+        <w:rPr>
+          <w:color w:val="FF0000"/>
+        </w:rPr>
         <w:t xml:space="preserve"> 1.2</w:t>
       </w:r>
       <w:r>
+        <w:rPr>
+          <w:color w:val="FF0000"/>
+        </w:rPr>
         <w:t xml:space="preserve"> </w:t>
       </w:r>
     </w:p>
@@ -141,16 +235,33 @@
           <w:ilvl w:val="0"/>
           <w:numId w:val="1"/>
         </w:numPr>
-      </w:pPr>
-      <w:r>
+        <w:rPr>
+          <w:color w:val="FF0000"/>
+        </w:rPr>
+      </w:pPr>
+      <w:r>
+        <w:rPr>
+          <w:color w:val="FF0000"/>
+        </w:rPr>
         <w:t>15 mm lip</w:t>
       </w:r>
     </w:p>
     <w:p>
-      <w:r>
+      <w:pPr>
+        <w:rPr>
+          <w:color w:val="FF0000"/>
+        </w:rPr>
+      </w:pPr>
+      <w:r>
+        <w:rPr>
+          <w:color w:val="FF0000"/>
+        </w:rPr>
         <w:t xml:space="preserve">drift eliminator access </w:t>
       </w:r>
       <w:r>
+        <w:rPr>
+          <w:color w:val="FF0000"/>
+        </w:rPr>
         <w:t>hatch</w:t>
       </w:r>
     </w:p>
@@ -161,13 +272,22 @@
           <w:ilvl w:val="0"/>
           <w:numId w:val="3"/>
         </w:numPr>
+        <w:rPr>
+          <w:color w:val="FF0000"/>
+        </w:rPr>
       </w:pPr>
       <w:proofErr w:type="gramStart"/>
       <w:r>
+        <w:rPr>
+          <w:color w:val="FF0000"/>
+        </w:rPr>
         <w:t>Thickness  -</w:t>
       </w:r>
       <w:proofErr w:type="gramEnd"/>
       <w:r>
+        <w:rPr>
+          <w:color w:val="FF0000"/>
+        </w:rPr>
         <w:t xml:space="preserve"> 0.7</w:t>
       </w:r>
     </w:p>
@@ -178,8 +298,14 @@
           <w:ilvl w:val="0"/>
           <w:numId w:val="3"/>
         </w:numPr>
-      </w:pPr>
-      <w:r>
+        <w:rPr>
+          <w:color w:val="FF0000"/>
+        </w:rPr>
+      </w:pPr>
+      <w:r>
+        <w:rPr>
+          <w:color w:val="FF0000"/>
+        </w:rPr>
         <w:t>Holes 9 mm – 1 width 2 length</w:t>
       </w:r>
     </w:p>
@@ -190,13 +316,27 @@
           <w:ilvl w:val="0"/>
           <w:numId w:val="3"/>
         </w:numPr>
-      </w:pPr>
-      <w:r>
+        <w:rPr>
+          <w:color w:val="FF0000"/>
+        </w:rPr>
+      </w:pPr>
+      <w:r>
+        <w:rPr>
+          <w:color w:val="FF0000"/>
+        </w:rPr>
         <w:t>15 mm lip</w:t>
       </w:r>
     </w:p>
     <w:p>
-      <w:r>
+      <w:pPr>
+        <w:rPr>
+          <w:color w:val="FF0000"/>
+        </w:rPr>
+      </w:pPr>
+      <w:r>
+        <w:rPr>
+          <w:color w:val="FF0000"/>
+        </w:rPr>
         <w:t>Water tray</w:t>
       </w:r>
     </w:p>
@@ -207,18 +347,35 @@
           <w:ilvl w:val="0"/>
           <w:numId w:val="6"/>
         </w:numPr>
-      </w:pPr>
-      <w:r>
+        <w:rPr>
+          <w:color w:val="FF0000"/>
+        </w:rPr>
+      </w:pPr>
+      <w:r>
+        <w:rPr>
+          <w:color w:val="FF0000"/>
+        </w:rPr>
         <w:t xml:space="preserve">Add side </w:t>
       </w:r>
       <w:proofErr w:type="gramStart"/>
       <w:r>
+        <w:rPr>
+          <w:color w:val="FF0000"/>
+        </w:rPr>
         <w:t>panels</w:t>
       </w:r>
       <w:proofErr w:type="gramEnd"/>
     </w:p>
     <w:p>
-      <w:r>
+      <w:pPr>
+        <w:rPr>
+          <w:color w:val="FF0000"/>
+        </w:rPr>
+      </w:pPr>
+      <w:r>
+        <w:rPr>
+          <w:color w:val="FF0000"/>
+        </w:rPr>
         <w:t>Legs</w:t>
       </w:r>
     </w:p>
@@ -229,22 +386,42 @@
           <w:ilvl w:val="0"/>
           <w:numId w:val="5"/>
         </w:numPr>
-      </w:pPr>
-      <w:r>
+        <w:rPr>
+          <w:color w:val="FF0000"/>
+        </w:rPr>
+      </w:pPr>
+      <w:r>
+        <w:rPr>
+          <w:color w:val="FF0000"/>
+        </w:rPr>
         <w:t xml:space="preserve">Move to other </w:t>
       </w:r>
       <w:proofErr w:type="gramStart"/>
       <w:r>
+        <w:rPr>
+          <w:color w:val="FF0000"/>
+        </w:rPr>
         <w:t>side</w:t>
       </w:r>
       <w:proofErr w:type="gramEnd"/>
     </w:p>
     <w:p>
-      <w:r>
+      <w:pPr>
+        <w:rPr>
+          <w:color w:val="FF0000"/>
+        </w:rPr>
+      </w:pPr>
+      <w:r>
+        <w:rPr>
+          <w:color w:val="FF0000"/>
+        </w:rPr>
         <w:t xml:space="preserve">Tank hatch cut </w:t>
       </w:r>
       <w:proofErr w:type="gramStart"/>
       <w:r>
+        <w:rPr>
+          <w:color w:val="FF0000"/>
+        </w:rPr>
         <w:t>out</w:t>
       </w:r>
       <w:proofErr w:type="gramEnd"/>
@@ -256,13 +433,27 @@
           <w:ilvl w:val="0"/>
           <w:numId w:val="5"/>
         </w:numPr>
-      </w:pPr>
-      <w:r>
+        <w:rPr>
+          <w:color w:val="FF0000"/>
+        </w:rPr>
+      </w:pPr>
+      <w:r>
+        <w:rPr>
+          <w:color w:val="FF0000"/>
+        </w:rPr>
         <w:t>250 mm</w:t>
       </w:r>
     </w:p>
     <w:p>
-      <w:r>
+      <w:pPr>
+        <w:rPr>
+          <w:color w:val="FF0000"/>
+        </w:rPr>
+      </w:pPr>
+      <w:r>
+        <w:rPr>
+          <w:color w:val="FF0000"/>
+        </w:rPr>
         <w:t>Slotted panel</w:t>
       </w:r>
     </w:p>
@@ -273,8 +464,14 @@
           <w:ilvl w:val="0"/>
           <w:numId w:val="5"/>
         </w:numPr>
-      </w:pPr>
-      <w:r>
+        <w:rPr>
+          <w:color w:val="FF0000"/>
+        </w:rPr>
+      </w:pPr>
+      <w:r>
+        <w:rPr>
+          <w:color w:val="FF0000"/>
+        </w:rPr>
         <w:t>4 rows x 9 columns</w:t>
       </w:r>
     </w:p>
@@ -285,18 +482,35 @@
           <w:ilvl w:val="0"/>
           <w:numId w:val="5"/>
         </w:numPr>
-      </w:pPr>
-      <w:r>
+        <w:rPr>
+          <w:color w:val="FF0000"/>
+        </w:rPr>
+      </w:pPr>
+      <w:r>
+        <w:rPr>
+          <w:color w:val="FF0000"/>
+        </w:rPr>
         <w:t xml:space="preserve">Row 2 and 4 </w:t>
       </w:r>
       <w:proofErr w:type="gramStart"/>
       <w:r>
+        <w:rPr>
+          <w:color w:val="FF0000"/>
+        </w:rPr>
         <w:t>offset</w:t>
       </w:r>
       <w:proofErr w:type="gramEnd"/>
     </w:p>
     <w:p>
-      <w:r>
+      <w:pPr>
+        <w:rPr>
+          <w:color w:val="FF0000"/>
+        </w:rPr>
+      </w:pPr>
+      <w:r>
+        <w:rPr>
+          <w:color w:val="FF0000"/>
+        </w:rPr>
         <w:t xml:space="preserve">Float valve hole </w:t>
       </w:r>
     </w:p>
@@ -307,8 +521,14 @@
           <w:ilvl w:val="0"/>
           <w:numId w:val="7"/>
         </w:numPr>
-      </w:pPr>
-      <w:r>
+        <w:rPr>
+          <w:color w:val="FF0000"/>
+        </w:rPr>
+      </w:pPr>
+      <w:r>
+        <w:rPr>
+          <w:color w:val="FF0000"/>
+        </w:rPr>
         <w:t>25 mm</w:t>
       </w:r>
     </w:p>
@@ -319,12 +539,21 @@
           <w:ilvl w:val="0"/>
           <w:numId w:val="7"/>
         </w:numPr>
-      </w:pPr>
-      <w:r>
+        <w:rPr>
+          <w:color w:val="FF0000"/>
+        </w:rPr>
+      </w:pPr>
+      <w:r>
+        <w:rPr>
+          <w:color w:val="FF0000"/>
+        </w:rPr>
         <w:t xml:space="preserve">Centred between back panel and slotted </w:t>
       </w:r>
       <w:proofErr w:type="gramStart"/>
       <w:r>
+        <w:rPr>
+          <w:color w:val="FF0000"/>
+        </w:rPr>
         <w:t>panel</w:t>
       </w:r>
       <w:proofErr w:type="gramEnd"/>

</xml_diff>

<commit_message>
added 2 access hatches
</commit_message>
<xml_diff>
--- a/to do list.docx
+++ b/to do list.docx
@@ -48,36 +48,44 @@
         <w:rPr>
           <w:color w:val="4472C4" w:themeColor="accent1"/>
         </w:rPr>
-        <w:t>Side panel bottom must be centred on x and low on y</w:t>
-      </w:r>
-    </w:p>
-    <w:p>
-      <w:pPr>
-        <w:rPr>
-          <w:color w:val="FF0000"/>
-        </w:rPr>
-      </w:pPr>
-      <w:r>
-        <w:rPr>
-          <w:color w:val="FF0000"/>
+        <w:t xml:space="preserve">Side panel bottom must be centred on x and low on </w:t>
+      </w:r>
+      <w:proofErr w:type="gramStart"/>
+      <w:r>
+        <w:rPr>
+          <w:color w:val="4472C4" w:themeColor="accent1"/>
+        </w:rPr>
+        <w:t>y</w:t>
+      </w:r>
+      <w:proofErr w:type="gramEnd"/>
+    </w:p>
+    <w:p>
+      <w:pPr>
+        <w:rPr>
+          <w:color w:val="4472C4" w:themeColor="accent1"/>
+        </w:rPr>
+      </w:pPr>
+      <w:r>
+        <w:rPr>
+          <w:color w:val="4472C4" w:themeColor="accent1"/>
         </w:rPr>
         <w:t xml:space="preserve">Back </w:t>
       </w:r>
       <w:r>
         <w:rPr>
-          <w:color w:val="FF0000"/>
+          <w:color w:val="4472C4" w:themeColor="accent1"/>
         </w:rPr>
         <w:t xml:space="preserve">and side bottom </w:t>
       </w:r>
       <w:r>
         <w:rPr>
-          <w:color w:val="FF0000"/>
+          <w:color w:val="4472C4" w:themeColor="accent1"/>
         </w:rPr>
         <w:t xml:space="preserve">access </w:t>
       </w:r>
       <w:r>
         <w:rPr>
-          <w:color w:val="FF0000"/>
+          <w:color w:val="4472C4" w:themeColor="accent1"/>
         </w:rPr>
         <w:t>hatch</w:t>
       </w:r>
@@ -90,33 +98,35 @@
           <w:numId w:val="1"/>
         </w:numPr>
         <w:rPr>
-          <w:color w:val="FF0000"/>
-        </w:rPr>
-      </w:pPr>
-      <w:r>
-        <w:rPr>
-          <w:color w:val="FF0000"/>
+          <w:color w:val="4472C4" w:themeColor="accent1"/>
+        </w:rPr>
+      </w:pPr>
+      <w:r>
+        <w:rPr>
+          <w:color w:val="4472C4" w:themeColor="accent1"/>
         </w:rPr>
         <w:t>30</w:t>
       </w:r>
       <w:r>
         <w:rPr>
-          <w:color w:val="FF0000"/>
+          <w:color w:val="4472C4" w:themeColor="accent1"/>
         </w:rPr>
         <w:t xml:space="preserve"> offset</w:t>
       </w:r>
       <w:r>
         <w:rPr>
-          <w:color w:val="FF0000"/>
+          <w:color w:val="4472C4" w:themeColor="accent1"/>
         </w:rPr>
         <w:t xml:space="preserve"> </w:t>
       </w:r>
-      <w:r>
-        <w:rPr>
-          <w:color w:val="FF0000"/>
+      <w:proofErr w:type="gramStart"/>
+      <w:r>
+        <w:rPr>
+          <w:color w:val="4472C4" w:themeColor="accent1"/>
         </w:rPr>
         <w:t>frame</w:t>
       </w:r>
+      <w:proofErr w:type="gramEnd"/>
     </w:p>
     <w:p>
       <w:pPr>
@@ -126,30 +136,44 @@
           <w:numId w:val="1"/>
         </w:numPr>
         <w:rPr>
-          <w:color w:val="FF0000"/>
-        </w:rPr>
-      </w:pPr>
-      <w:r>
-        <w:rPr>
-          <w:color w:val="FF0000"/>
+          <w:color w:val="4472C4" w:themeColor="accent1"/>
+        </w:rPr>
+      </w:pPr>
+      <w:r>
+        <w:rPr>
+          <w:color w:val="4472C4" w:themeColor="accent1"/>
         </w:rPr>
         <w:t>400</w:t>
       </w:r>
       <w:r>
         <w:rPr>
-          <w:color w:val="FF0000"/>
-        </w:rPr>
-        <w:t xml:space="preserve"> length </w:t>
-      </w:r>
-      <w:r>
-        <w:rPr>
-          <w:color w:val="FF0000"/>
-        </w:rPr>
-        <w:t xml:space="preserve"> x 600</w:t>
-      </w:r>
-      <w:r>
-        <w:rPr>
-          <w:color w:val="FF0000"/>
+          <w:color w:val="4472C4" w:themeColor="accent1"/>
+        </w:rPr>
+        <w:t xml:space="preserve"> </w:t>
+      </w:r>
+      <w:proofErr w:type="gramStart"/>
+      <w:r>
+        <w:rPr>
+          <w:color w:val="4472C4" w:themeColor="accent1"/>
+        </w:rPr>
+        <w:t xml:space="preserve">length </w:t>
+      </w:r>
+      <w:r>
+        <w:rPr>
+          <w:color w:val="4472C4" w:themeColor="accent1"/>
+        </w:rPr>
+        <w:t xml:space="preserve"> x</w:t>
+      </w:r>
+      <w:proofErr w:type="gramEnd"/>
+      <w:r>
+        <w:rPr>
+          <w:color w:val="4472C4" w:themeColor="accent1"/>
+        </w:rPr>
+        <w:t xml:space="preserve"> 600</w:t>
+      </w:r>
+      <w:r>
+        <w:rPr>
+          <w:color w:val="4472C4" w:themeColor="accent1"/>
         </w:rPr>
         <w:t xml:space="preserve"> width</w:t>
       </w:r>
@@ -162,12 +186,12 @@
           <w:numId w:val="1"/>
         </w:numPr>
         <w:rPr>
-          <w:color w:val="FF0000"/>
-        </w:rPr>
-      </w:pPr>
-      <w:r>
-        <w:rPr>
-          <w:color w:val="FF0000"/>
+          <w:color w:val="4472C4" w:themeColor="accent1"/>
+        </w:rPr>
+      </w:pPr>
+      <w:r>
+        <w:rPr>
+          <w:color w:val="4472C4" w:themeColor="accent1"/>
         </w:rPr>
         <w:t>Holes 9 mm – 1 width 2 length</w:t>
       </w:r>
@@ -180,18 +204,26 @@
           <w:numId w:val="1"/>
         </w:numPr>
         <w:rPr>
-          <w:color w:val="FF0000"/>
-        </w:rPr>
-      </w:pPr>
-      <w:r>
-        <w:rPr>
-          <w:color w:val="FF0000"/>
-        </w:rPr>
-        <w:t>Thickness  - 1.2</w:t>
-      </w:r>
-      <w:r>
-        <w:rPr>
-          <w:color w:val="FF0000"/>
+          <w:color w:val="4472C4" w:themeColor="accent1"/>
+        </w:rPr>
+      </w:pPr>
+      <w:proofErr w:type="gramStart"/>
+      <w:r>
+        <w:rPr>
+          <w:color w:val="4472C4" w:themeColor="accent1"/>
+        </w:rPr>
+        <w:t>Thickness  -</w:t>
+      </w:r>
+      <w:proofErr w:type="gramEnd"/>
+      <w:r>
+        <w:rPr>
+          <w:color w:val="4472C4" w:themeColor="accent1"/>
+        </w:rPr>
+        <w:t xml:space="preserve"> 1.2</w:t>
+      </w:r>
+      <w:r>
+        <w:rPr>
+          <w:color w:val="4472C4" w:themeColor="accent1"/>
         </w:rPr>
         <w:t xml:space="preserve"> </w:t>
       </w:r>
@@ -204,12 +236,12 @@
           <w:numId w:val="1"/>
         </w:numPr>
         <w:rPr>
-          <w:color w:val="FF0000"/>
-        </w:rPr>
-      </w:pPr>
-      <w:r>
-        <w:rPr>
-          <w:color w:val="FF0000"/>
+          <w:color w:val="4472C4" w:themeColor="accent1"/>
+        </w:rPr>
+      </w:pPr>
+      <w:r>
+        <w:rPr>
+          <w:color w:val="4472C4" w:themeColor="accent1"/>
         </w:rPr>
         <w:t>15 mm lip</w:t>
       </w:r>
@@ -244,11 +276,19 @@
           <w:color w:val="FF0000"/>
         </w:rPr>
       </w:pPr>
-      <w:r>
-        <w:rPr>
-          <w:color w:val="FF0000"/>
-        </w:rPr>
-        <w:t>Thickness  - 0.7</w:t>
+      <w:proofErr w:type="gramStart"/>
+      <w:r>
+        <w:rPr>
+          <w:color w:val="FF0000"/>
+        </w:rPr>
+        <w:t>Thickness  -</w:t>
+      </w:r>
+      <w:proofErr w:type="gramEnd"/>
+      <w:r>
+        <w:rPr>
+          <w:color w:val="FF0000"/>
+        </w:rPr>
+        <w:t xml:space="preserve"> 0.7</w:t>
       </w:r>
     </w:p>
     <w:p>
@@ -315,8 +355,16 @@
         <w:rPr>
           <w:color w:val="FF0000"/>
         </w:rPr>
-        <w:t>Add side panels</w:t>
-      </w:r>
+        <w:t xml:space="preserve">Add side </w:t>
+      </w:r>
+      <w:proofErr w:type="gramStart"/>
+      <w:r>
+        <w:rPr>
+          <w:color w:val="FF0000"/>
+        </w:rPr>
+        <w:t>panels</w:t>
+      </w:r>
+      <w:proofErr w:type="gramEnd"/>
     </w:p>
     <w:p>
       <w:pPr>
@@ -346,21 +394,37 @@
         <w:rPr>
           <w:color w:val="FF0000"/>
         </w:rPr>
-        <w:t>Move to other side</w:t>
-      </w:r>
-    </w:p>
-    <w:p>
-      <w:pPr>
-        <w:rPr>
-          <w:color w:val="FF0000"/>
-        </w:rPr>
-      </w:pPr>
-      <w:r>
-        <w:rPr>
-          <w:color w:val="FF0000"/>
-        </w:rPr>
-        <w:t>Tank hatch cut out</w:t>
-      </w:r>
+        <w:t xml:space="preserve">Move to other </w:t>
+      </w:r>
+      <w:proofErr w:type="gramStart"/>
+      <w:r>
+        <w:rPr>
+          <w:color w:val="FF0000"/>
+        </w:rPr>
+        <w:t>side</w:t>
+      </w:r>
+      <w:proofErr w:type="gramEnd"/>
+    </w:p>
+    <w:p>
+      <w:pPr>
+        <w:rPr>
+          <w:color w:val="FF0000"/>
+        </w:rPr>
+      </w:pPr>
+      <w:r>
+        <w:rPr>
+          <w:color w:val="FF0000"/>
+        </w:rPr>
+        <w:t xml:space="preserve">Tank hatch cut </w:t>
+      </w:r>
+      <w:proofErr w:type="gramStart"/>
+      <w:r>
+        <w:rPr>
+          <w:color w:val="FF0000"/>
+        </w:rPr>
+        <w:t>out</w:t>
+      </w:r>
+      <w:proofErr w:type="gramEnd"/>
     </w:p>
     <w:p>
       <w:pPr>
@@ -426,8 +490,16 @@
         <w:rPr>
           <w:color w:val="FF0000"/>
         </w:rPr>
-        <w:t>Row 2 and 4 offset</w:t>
-      </w:r>
+        <w:t xml:space="preserve">Row 2 and 4 </w:t>
+      </w:r>
+      <w:proofErr w:type="gramStart"/>
+      <w:r>
+        <w:rPr>
+          <w:color w:val="FF0000"/>
+        </w:rPr>
+        <w:t>offset</w:t>
+      </w:r>
+      <w:proofErr w:type="gramEnd"/>
     </w:p>
     <w:p>
       <w:pPr>
@@ -475,8 +547,16 @@
         <w:rPr>
           <w:color w:val="FF0000"/>
         </w:rPr>
-        <w:t>Centred between back panel and slotted panel</w:t>
-      </w:r>
+        <w:t xml:space="preserve">Centred between back panel and slotted </w:t>
+      </w:r>
+      <w:proofErr w:type="gramStart"/>
+      <w:r>
+        <w:rPr>
+          <w:color w:val="FF0000"/>
+        </w:rPr>
+        <w:t>panel</w:t>
+      </w:r>
+      <w:proofErr w:type="gramEnd"/>
     </w:p>
     <w:p>
       <w:pPr>

</xml_diff>

<commit_message>
tank hatch hole, moved legs
</commit_message>
<xml_diff>
--- a/to do list.docx
+++ b/to do list.docx
@@ -249,6 +249,90 @@
     <w:p>
       <w:pPr>
         <w:rPr>
+          <w:color w:val="4472C4" w:themeColor="accent1"/>
+        </w:rPr>
+      </w:pPr>
+      <w:r>
+        <w:rPr>
+          <w:color w:val="4472C4" w:themeColor="accent1"/>
+        </w:rPr>
+        <w:t xml:space="preserve">Tank hatch cut </w:t>
+      </w:r>
+      <w:proofErr w:type="gramStart"/>
+      <w:r>
+        <w:rPr>
+          <w:color w:val="4472C4" w:themeColor="accent1"/>
+        </w:rPr>
+        <w:t>out</w:t>
+      </w:r>
+      <w:proofErr w:type="gramEnd"/>
+    </w:p>
+    <w:p>
+      <w:pPr>
+        <w:pStyle w:val="ListParagraph"/>
+        <w:numPr>
+          <w:ilvl w:val="0"/>
+          <w:numId w:val="5"/>
+        </w:numPr>
+        <w:rPr>
+          <w:color w:val="4472C4" w:themeColor="accent1"/>
+        </w:rPr>
+      </w:pPr>
+      <w:r>
+        <w:rPr>
+          <w:color w:val="4472C4" w:themeColor="accent1"/>
+        </w:rPr>
+        <w:t>250 mm</w:t>
+      </w:r>
+    </w:p>
+    <w:p>
+      <w:pPr>
+        <w:rPr>
+          <w:color w:val="4472C4" w:themeColor="accent1"/>
+        </w:rPr>
+      </w:pPr>
+      <w:r>
+        <w:rPr>
+          <w:color w:val="4472C4" w:themeColor="accent1"/>
+        </w:rPr>
+        <w:t>Legs</w:t>
+      </w:r>
+    </w:p>
+    <w:p>
+      <w:pPr>
+        <w:pStyle w:val="ListParagraph"/>
+        <w:numPr>
+          <w:ilvl w:val="0"/>
+          <w:numId w:val="5"/>
+        </w:numPr>
+        <w:rPr>
+          <w:color w:val="4472C4" w:themeColor="accent1"/>
+        </w:rPr>
+      </w:pPr>
+      <w:r>
+        <w:rPr>
+          <w:color w:val="4472C4" w:themeColor="accent1"/>
+        </w:rPr>
+        <w:t xml:space="preserve">Move to other </w:t>
+      </w:r>
+      <w:proofErr w:type="gramStart"/>
+      <w:r>
+        <w:rPr>
+          <w:color w:val="4472C4" w:themeColor="accent1"/>
+        </w:rPr>
+        <w:t>sid</w:t>
+      </w:r>
+      <w:r>
+        <w:rPr>
+          <w:color w:val="4472C4" w:themeColor="accent1"/>
+        </w:rPr>
+        <w:t>e</w:t>
+      </w:r>
+      <w:proofErr w:type="gramEnd"/>
+    </w:p>
+    <w:p>
+      <w:pPr>
+        <w:rPr>
           <w:color w:val="FF0000"/>
         </w:rPr>
       </w:pPr>
@@ -365,84 +449,6 @@
         <w:t>panels</w:t>
       </w:r>
       <w:proofErr w:type="gramEnd"/>
-    </w:p>
-    <w:p>
-      <w:pPr>
-        <w:rPr>
-          <w:color w:val="FF0000"/>
-        </w:rPr>
-      </w:pPr>
-      <w:r>
-        <w:rPr>
-          <w:color w:val="FF0000"/>
-        </w:rPr>
-        <w:t>Legs</w:t>
-      </w:r>
-    </w:p>
-    <w:p>
-      <w:pPr>
-        <w:pStyle w:val="ListParagraph"/>
-        <w:numPr>
-          <w:ilvl w:val="0"/>
-          <w:numId w:val="5"/>
-        </w:numPr>
-        <w:rPr>
-          <w:color w:val="FF0000"/>
-        </w:rPr>
-      </w:pPr>
-      <w:r>
-        <w:rPr>
-          <w:color w:val="FF0000"/>
-        </w:rPr>
-        <w:t xml:space="preserve">Move to other </w:t>
-      </w:r>
-      <w:proofErr w:type="gramStart"/>
-      <w:r>
-        <w:rPr>
-          <w:color w:val="FF0000"/>
-        </w:rPr>
-        <w:t>side</w:t>
-      </w:r>
-      <w:proofErr w:type="gramEnd"/>
-    </w:p>
-    <w:p>
-      <w:pPr>
-        <w:rPr>
-          <w:color w:val="FF0000"/>
-        </w:rPr>
-      </w:pPr>
-      <w:r>
-        <w:rPr>
-          <w:color w:val="FF0000"/>
-        </w:rPr>
-        <w:t xml:space="preserve">Tank hatch cut </w:t>
-      </w:r>
-      <w:proofErr w:type="gramStart"/>
-      <w:r>
-        <w:rPr>
-          <w:color w:val="FF0000"/>
-        </w:rPr>
-        <w:t>out</w:t>
-      </w:r>
-      <w:proofErr w:type="gramEnd"/>
-    </w:p>
-    <w:p>
-      <w:pPr>
-        <w:pStyle w:val="ListParagraph"/>
-        <w:numPr>
-          <w:ilvl w:val="0"/>
-          <w:numId w:val="5"/>
-        </w:numPr>
-        <w:rPr>
-          <w:color w:val="FF0000"/>
-        </w:rPr>
-      </w:pPr>
-      <w:r>
-        <w:rPr>
-          <w:color w:val="FF0000"/>
-        </w:rPr>
-        <w:t>250 mm</w:t>
-      </w:r>
     </w:p>
     <w:p>
       <w:pPr>

</xml_diff>

<commit_message>
added float valve hole
</commit_message>
<xml_diff>
--- a/to do list.docx
+++ b/to do list.docx
@@ -327,6 +327,120 @@
     <w:p>
       <w:pPr>
         <w:rPr>
+          <w:color w:val="0070C0"/>
+        </w:rPr>
+      </w:pPr>
+      <w:r>
+        <w:rPr>
+          <w:color w:val="0070C0"/>
+        </w:rPr>
+        <w:t>Water tray</w:t>
+      </w:r>
+    </w:p>
+    <w:p>
+      <w:pPr>
+        <w:pStyle w:val="ListParagraph"/>
+        <w:numPr>
+          <w:ilvl w:val="0"/>
+          <w:numId w:val="6"/>
+        </w:numPr>
+        <w:rPr>
+          <w:color w:val="0070C0"/>
+        </w:rPr>
+      </w:pPr>
+      <w:r>
+        <w:rPr>
+          <w:color w:val="0070C0"/>
+        </w:rPr>
+        <w:t xml:space="preserve">Add side </w:t>
+      </w:r>
+      <w:proofErr w:type="gramStart"/>
+      <w:r>
+        <w:rPr>
+          <w:color w:val="0070C0"/>
+        </w:rPr>
+        <w:t>panels</w:t>
+      </w:r>
+      <w:proofErr w:type="gramEnd"/>
+    </w:p>
+    <w:p>
+      <w:pPr>
+        <w:rPr>
+          <w:color w:val="0070C0"/>
+        </w:rPr>
+      </w:pPr>
+      <w:r>
+        <w:rPr>
+          <w:color w:val="0070C0"/>
+        </w:rPr>
+        <w:t xml:space="preserve">Float valve hole </w:t>
+      </w:r>
+    </w:p>
+    <w:p>
+      <w:pPr>
+        <w:pStyle w:val="ListParagraph"/>
+        <w:numPr>
+          <w:ilvl w:val="0"/>
+          <w:numId w:val="7"/>
+        </w:numPr>
+        <w:rPr>
+          <w:color w:val="0070C0"/>
+        </w:rPr>
+      </w:pPr>
+      <w:r>
+        <w:rPr>
+          <w:color w:val="0070C0"/>
+        </w:rPr>
+        <w:t>25 mm</w:t>
+      </w:r>
+    </w:p>
+    <w:p>
+      <w:pPr>
+        <w:pStyle w:val="ListParagraph"/>
+        <w:numPr>
+          <w:ilvl w:val="0"/>
+          <w:numId w:val="7"/>
+        </w:numPr>
+        <w:rPr>
+          <w:color w:val="0070C0"/>
+        </w:rPr>
+      </w:pPr>
+      <w:r>
+        <w:rPr>
+          <w:color w:val="0070C0"/>
+        </w:rPr>
+        <w:t xml:space="preserve">Centred between back panel and slotted </w:t>
+      </w:r>
+      <w:proofErr w:type="gramStart"/>
+      <w:r>
+        <w:rPr>
+          <w:color w:val="0070C0"/>
+        </w:rPr>
+        <w:t>panel</w:t>
+      </w:r>
+      <w:proofErr w:type="gramEnd"/>
+    </w:p>
+    <w:p>
+      <w:pPr>
+        <w:pStyle w:val="ListParagraph"/>
+        <w:numPr>
+          <w:ilvl w:val="0"/>
+          <w:numId w:val="7"/>
+        </w:numPr>
+        <w:rPr>
+          <w:color w:val="0070C0"/>
+        </w:rPr>
+      </w:pPr>
+      <w:r>
+        <w:rPr>
+          <w:color w:val="0070C0"/>
+        </w:rPr>
+        <w:t>100 mm offset y</w:t>
+      </w:r>
+    </w:p>
+    <w:p>
+      <w:pPr>
+        <w:rPr>
           <w:color w:val="FF0000"/>
         </w:rPr>
       </w:pPr>
@@ -496,45 +610,6 @@
         <w:rPr>
           <w:color w:val="FF0000"/>
         </w:rPr>
-        <w:t>Water tray</w:t>
-      </w:r>
-    </w:p>
-    <w:p>
-      <w:pPr>
-        <w:pStyle w:val="ListParagraph"/>
-        <w:numPr>
-          <w:ilvl w:val="0"/>
-          <w:numId w:val="6"/>
-        </w:numPr>
-        <w:rPr>
-          <w:color w:val="FF0000"/>
-        </w:rPr>
-      </w:pPr>
-      <w:r>
-        <w:rPr>
-          <w:color w:val="FF0000"/>
-        </w:rPr>
-        <w:t xml:space="preserve">Add side </w:t>
-      </w:r>
-      <w:proofErr w:type="gramStart"/>
-      <w:r>
-        <w:rPr>
-          <w:color w:val="FF0000"/>
-        </w:rPr>
-        <w:t>panels</w:t>
-      </w:r>
-      <w:proofErr w:type="gramEnd"/>
-    </w:p>
-    <w:p>
-      <w:pPr>
-        <w:rPr>
-          <w:color w:val="FF0000"/>
-        </w:rPr>
-      </w:pPr>
-      <w:r>
-        <w:rPr>
-          <w:color w:val="FF0000"/>
-        </w:rPr>
         <w:t>Slotted panel</w:t>
       </w:r>
     </w:p>
@@ -581,68 +656,6 @@
         <w:t>offset</w:t>
       </w:r>
       <w:proofErr w:type="gramEnd"/>
-    </w:p>
-    <w:p>
-      <w:pPr>
-        <w:rPr>
-          <w:color w:val="FF0000"/>
-        </w:rPr>
-      </w:pPr>
-      <w:r>
-        <w:rPr>
-          <w:color w:val="FF0000"/>
-        </w:rPr>
-        <w:t xml:space="preserve">Float valve hole </w:t>
-      </w:r>
-    </w:p>
-    <w:p>
-      <w:pPr>
-        <w:pStyle w:val="ListParagraph"/>
-        <w:numPr>
-          <w:ilvl w:val="0"/>
-          <w:numId w:val="7"/>
-        </w:numPr>
-        <w:rPr>
-          <w:color w:val="FF0000"/>
-        </w:rPr>
-      </w:pPr>
-      <w:r>
-        <w:rPr>
-          <w:color w:val="FF0000"/>
-        </w:rPr>
-        <w:t>25 mm</w:t>
-      </w:r>
-    </w:p>
-    <w:p>
-      <w:pPr>
-        <w:pStyle w:val="ListParagraph"/>
-        <w:numPr>
-          <w:ilvl w:val="0"/>
-          <w:numId w:val="7"/>
-        </w:numPr>
-        <w:rPr>
-          <w:color w:val="FF0000"/>
-        </w:rPr>
-      </w:pPr>
-      <w:r>
-        <w:rPr>
-          <w:color w:val="FF0000"/>
-        </w:rPr>
-        <w:t xml:space="preserve">Centred between back panel and slotted </w:t>
-      </w:r>
-      <w:proofErr w:type="gramStart"/>
-      <w:r>
-        <w:rPr>
-          <w:color w:val="FF0000"/>
-        </w:rPr>
-        <w:t>panel</w:t>
-      </w:r>
-      <w:proofErr w:type="gramEnd"/>
-    </w:p>
-    <w:p>
-      <w:pPr>
-        <w:pStyle w:val="ListParagraph"/>
-      </w:pPr>
     </w:p>
     <w:p/>
     <w:p/>

</xml_diff>

<commit_message>
changed drift height, added drift access hatch
</commit_message>
<xml_diff>
--- a/to do list.docx
+++ b/to do list.docx
@@ -441,18 +441,18 @@
     <w:p>
       <w:pPr>
         <w:rPr>
-          <w:color w:val="FF0000"/>
-        </w:rPr>
-      </w:pPr>
-      <w:r>
-        <w:rPr>
-          <w:color w:val="FF0000"/>
+          <w:color w:val="0070C0"/>
+        </w:rPr>
+      </w:pPr>
+      <w:r>
+        <w:rPr>
+          <w:color w:val="0070C0"/>
         </w:rPr>
         <w:t xml:space="preserve">drift eliminator access </w:t>
       </w:r>
       <w:r>
         <w:rPr>
-          <w:color w:val="FF0000"/>
+          <w:color w:val="0070C0"/>
         </w:rPr>
         <w:t>hatch</w:t>
       </w:r>
@@ -465,20 +465,20 @@
           <w:numId w:val="3"/>
         </w:numPr>
         <w:rPr>
-          <w:color w:val="FF0000"/>
+          <w:color w:val="0070C0"/>
         </w:rPr>
       </w:pPr>
       <w:proofErr w:type="gramStart"/>
       <w:r>
         <w:rPr>
-          <w:color w:val="FF0000"/>
+          <w:color w:val="0070C0"/>
         </w:rPr>
         <w:t>Thickness  -</w:t>
       </w:r>
       <w:proofErr w:type="gramEnd"/>
       <w:r>
         <w:rPr>
-          <w:color w:val="FF0000"/>
+          <w:color w:val="0070C0"/>
         </w:rPr>
         <w:t xml:space="preserve"> 0.7</w:t>
       </w:r>
@@ -491,12 +491,12 @@
           <w:numId w:val="3"/>
         </w:numPr>
         <w:rPr>
-          <w:color w:val="FF0000"/>
-        </w:rPr>
-      </w:pPr>
-      <w:r>
-        <w:rPr>
-          <w:color w:val="FF0000"/>
+          <w:color w:val="0070C0"/>
+        </w:rPr>
+      </w:pPr>
+      <w:r>
+        <w:rPr>
+          <w:color w:val="0070C0"/>
         </w:rPr>
         <w:t>Holes 9 mm – 1 width 2 length</w:t>
       </w:r>
@@ -509,12 +509,12 @@
           <w:numId w:val="3"/>
         </w:numPr>
         <w:rPr>
-          <w:color w:val="FF0000"/>
-        </w:rPr>
-      </w:pPr>
-      <w:r>
-        <w:rPr>
-          <w:color w:val="FF0000"/>
+          <w:color w:val="0070C0"/>
+        </w:rPr>
+      </w:pPr>
+      <w:r>
+        <w:rPr>
+          <w:color w:val="0070C0"/>
         </w:rPr>
         <w:t>15 mm lip</w:t>
       </w:r>

</xml_diff>

<commit_message>
changed slots in slotted panel
</commit_message>
<xml_diff>
--- a/to do list.docx
+++ b/to do list.docx
@@ -522,6 +522,63 @@
     <w:p>
       <w:pPr>
         <w:rPr>
+          <w:color w:val="0070C0"/>
+        </w:rPr>
+      </w:pPr>
+      <w:r>
+        <w:rPr>
+          <w:color w:val="0070C0"/>
+        </w:rPr>
+        <w:t>Slotted panel</w:t>
+      </w:r>
+    </w:p>
+    <w:p>
+      <w:pPr>
+        <w:pStyle w:val="ListParagraph"/>
+        <w:numPr>
+          <w:ilvl w:val="0"/>
+          <w:numId w:val="5"/>
+        </w:numPr>
+        <w:rPr>
+          <w:color w:val="0070C0"/>
+        </w:rPr>
+      </w:pPr>
+      <w:r>
+        <w:rPr>
+          <w:color w:val="0070C0"/>
+        </w:rPr>
+        <w:t>4 rows x 9 columns</w:t>
+      </w:r>
+    </w:p>
+    <w:p>
+      <w:pPr>
+        <w:pStyle w:val="ListParagraph"/>
+        <w:numPr>
+          <w:ilvl w:val="0"/>
+          <w:numId w:val="5"/>
+        </w:numPr>
+        <w:rPr>
+          <w:color w:val="0070C0"/>
+        </w:rPr>
+      </w:pPr>
+      <w:r>
+        <w:rPr>
+          <w:color w:val="0070C0"/>
+        </w:rPr>
+        <w:t xml:space="preserve">Row 2 and 4 </w:t>
+      </w:r>
+      <w:proofErr w:type="gramStart"/>
+      <w:r>
+        <w:rPr>
+          <w:color w:val="0070C0"/>
+        </w:rPr>
+        <w:t>offset</w:t>
+      </w:r>
+      <w:proofErr w:type="gramEnd"/>
+    </w:p>
+    <w:p>
+      <w:pPr>
+        <w:rPr>
           <w:color w:val="FF0000"/>
         </w:rPr>
       </w:pPr>
@@ -599,63 +656,6 @@
         </w:rPr>
         <w:t>15 mm lip</w:t>
       </w:r>
-    </w:p>
-    <w:p>
-      <w:pPr>
-        <w:rPr>
-          <w:color w:val="FF0000"/>
-        </w:rPr>
-      </w:pPr>
-      <w:r>
-        <w:rPr>
-          <w:color w:val="FF0000"/>
-        </w:rPr>
-        <w:t>Slotted panel</w:t>
-      </w:r>
-    </w:p>
-    <w:p>
-      <w:pPr>
-        <w:pStyle w:val="ListParagraph"/>
-        <w:numPr>
-          <w:ilvl w:val="0"/>
-          <w:numId w:val="5"/>
-        </w:numPr>
-        <w:rPr>
-          <w:color w:val="FF0000"/>
-        </w:rPr>
-      </w:pPr>
-      <w:r>
-        <w:rPr>
-          <w:color w:val="FF0000"/>
-        </w:rPr>
-        <w:t>4 rows x 9 columns</w:t>
-      </w:r>
-    </w:p>
-    <w:p>
-      <w:pPr>
-        <w:pStyle w:val="ListParagraph"/>
-        <w:numPr>
-          <w:ilvl w:val="0"/>
-          <w:numId w:val="5"/>
-        </w:numPr>
-        <w:rPr>
-          <w:color w:val="FF0000"/>
-        </w:rPr>
-      </w:pPr>
-      <w:r>
-        <w:rPr>
-          <w:color w:val="FF0000"/>
-        </w:rPr>
-        <w:t xml:space="preserve">Row 2 and 4 </w:t>
-      </w:r>
-      <w:proofErr w:type="gramStart"/>
-      <w:r>
-        <w:rPr>
-          <w:color w:val="FF0000"/>
-        </w:rPr>
-        <w:t>offset</w:t>
-      </w:r>
-      <w:proofErr w:type="gramEnd"/>
     </w:p>
     <w:p/>
     <w:p/>

</xml_diff>

<commit_message>
changed dimpled panel slot size
</commit_message>
<xml_diff>
--- a/to do list.docx
+++ b/to do list.docx
@@ -579,20 +579,14 @@
     <w:p>
       <w:pPr>
         <w:rPr>
-          <w:color w:val="FF0000"/>
-        </w:rPr>
-      </w:pPr>
-      <w:r>
-        <w:rPr>
-          <w:color w:val="FF0000"/>
-        </w:rPr>
-        <w:t>Water tray</w:t>
-      </w:r>
-      <w:r>
-        <w:rPr>
-          <w:color w:val="FF0000"/>
-        </w:rPr>
-        <w:t xml:space="preserve"> access hatch</w:t>
+          <w:color w:val="0070C0"/>
+        </w:rPr>
+      </w:pPr>
+      <w:r>
+        <w:rPr>
+          <w:color w:val="0070C0"/>
+        </w:rPr>
+        <w:t>Water tray access hatch</w:t>
       </w:r>
     </w:p>
     <w:p>
@@ -603,20 +597,20 @@
           <w:numId w:val="3"/>
         </w:numPr>
         <w:rPr>
-          <w:color w:val="FF0000"/>
+          <w:color w:val="0070C0"/>
         </w:rPr>
       </w:pPr>
       <w:proofErr w:type="gramStart"/>
       <w:r>
         <w:rPr>
-          <w:color w:val="FF0000"/>
+          <w:color w:val="0070C0"/>
         </w:rPr>
         <w:t>Thickness  -</w:t>
       </w:r>
       <w:proofErr w:type="gramEnd"/>
       <w:r>
         <w:rPr>
-          <w:color w:val="FF0000"/>
+          <w:color w:val="0070C0"/>
         </w:rPr>
         <w:t xml:space="preserve"> 0.7</w:t>
       </w:r>
@@ -629,12 +623,12 @@
           <w:numId w:val="3"/>
         </w:numPr>
         <w:rPr>
-          <w:color w:val="FF0000"/>
-        </w:rPr>
-      </w:pPr>
-      <w:r>
-        <w:rPr>
-          <w:color w:val="FF0000"/>
+          <w:color w:val="0070C0"/>
+        </w:rPr>
+      </w:pPr>
+      <w:r>
+        <w:rPr>
+          <w:color w:val="0070C0"/>
         </w:rPr>
         <w:t>Holes 9 mm – 1 width 2 length</w:t>
       </w:r>
@@ -647,17 +641,99 @@
           <w:numId w:val="3"/>
         </w:numPr>
         <w:rPr>
-          <w:color w:val="FF0000"/>
-        </w:rPr>
-      </w:pPr>
-      <w:r>
-        <w:rPr>
-          <w:color w:val="FF0000"/>
+          <w:color w:val="0070C0"/>
+        </w:rPr>
+      </w:pPr>
+      <w:r>
+        <w:rPr>
+          <w:color w:val="0070C0"/>
         </w:rPr>
         <w:t>15 mm lip</w:t>
       </w:r>
     </w:p>
     <w:p/>
+    <w:p/>
+    <w:p/>
+    <w:p/>
+    <w:p/>
+    <w:p>
+      <w:r>
+        <w:lastRenderedPageBreak/>
+        <w:t>Water tray slot cutouts:</w:t>
+      </w:r>
+    </w:p>
+    <w:p>
+      <w:pPr>
+        <w:pStyle w:val="ListParagraph"/>
+        <w:numPr>
+          <w:ilvl w:val="0"/>
+          <w:numId w:val="8"/>
+        </w:numPr>
+      </w:pPr>
+      <w:r>
+        <w:t xml:space="preserve">Gap 25 </w:t>
+      </w:r>
+    </w:p>
+    <w:p>
+      <w:pPr>
+        <w:pStyle w:val="ListParagraph"/>
+        <w:numPr>
+          <w:ilvl w:val="0"/>
+          <w:numId w:val="8"/>
+        </w:numPr>
+      </w:pPr>
+      <w:r>
+        <w:t xml:space="preserve">Closed 8 </w:t>
+      </w:r>
+    </w:p>
+    <w:p>
+      <w:pPr>
+        <w:pStyle w:val="ListParagraph"/>
+        <w:numPr>
+          <w:ilvl w:val="0"/>
+          <w:numId w:val="8"/>
+        </w:numPr>
+      </w:pPr>
+      <w:r>
+        <w:t>Height 8</w:t>
+      </w:r>
+    </w:p>
+    <w:p>
+      <w:pPr>
+        <w:pStyle w:val="ListParagraph"/>
+        <w:numPr>
+          <w:ilvl w:val="0"/>
+          <w:numId w:val="8"/>
+        </w:numPr>
+      </w:pPr>
+      <w:r>
+        <w:t>Fillet edge</w:t>
+      </w:r>
+    </w:p>
+    <w:p/>
+    <w:p>
+      <w:r>
+        <w:t>Change hatch</w:t>
+      </w:r>
+      <w:r>
+        <w:t>:</w:t>
+      </w:r>
+    </w:p>
+    <w:p/>
+    <w:p>
+      <w:r>
+        <w:t>Top hatch channels</w:t>
+      </w:r>
+      <w:r>
+        <w:t>:</w:t>
+      </w:r>
+    </w:p>
+    <w:p/>
+    <w:p>
+      <w:r>
+        <w:t>Slots for cutout hatches</w:t>
+      </w:r>
+    </w:p>
     <w:p/>
     <w:p/>
     <w:sectPr>
@@ -1214,6 +1290,119 @@
     </w:lvl>
   </w:abstractNum>
   <w:abstractNum w:abstractNumId="5" w15:restartNumberingAfterBreak="0">
+    <w:nsid w:val="6709073B"/>
+    <w:multiLevelType w:val="hybridMultilevel"/>
+    <w:tmpl w:val="211ED928"/>
+    <w:lvl w:ilvl="0" w:tplc="1C090001">
+      <w:start w:val="1"/>
+      <w:numFmt w:val="bullet"/>
+      <w:lvlText w:val=""/>
+      <w:lvlJc w:val="left"/>
+      <w:pPr>
+        <w:ind w:left="720" w:hanging="360"/>
+      </w:pPr>
+      <w:rPr>
+        <w:rFonts w:ascii="Symbol" w:hAnsi="Symbol" w:hint="default"/>
+      </w:rPr>
+    </w:lvl>
+    <w:lvl w:ilvl="1" w:tplc="1C090003" w:tentative="1">
+      <w:start w:val="1"/>
+      <w:numFmt w:val="bullet"/>
+      <w:lvlText w:val="o"/>
+      <w:lvlJc w:val="left"/>
+      <w:pPr>
+        <w:ind w:left="1440" w:hanging="360"/>
+      </w:pPr>
+      <w:rPr>
+        <w:rFonts w:ascii="Courier New" w:hAnsi="Courier New" w:cs="Courier New" w:hint="default"/>
+      </w:rPr>
+    </w:lvl>
+    <w:lvl w:ilvl="2" w:tplc="1C090005" w:tentative="1">
+      <w:start w:val="1"/>
+      <w:numFmt w:val="bullet"/>
+      <w:lvlText w:val=""/>
+      <w:lvlJc w:val="left"/>
+      <w:pPr>
+        <w:ind w:left="2160" w:hanging="360"/>
+      </w:pPr>
+      <w:rPr>
+        <w:rFonts w:ascii="Wingdings" w:hAnsi="Wingdings" w:hint="default"/>
+      </w:rPr>
+    </w:lvl>
+    <w:lvl w:ilvl="3" w:tplc="1C090001" w:tentative="1">
+      <w:start w:val="1"/>
+      <w:numFmt w:val="bullet"/>
+      <w:lvlText w:val=""/>
+      <w:lvlJc w:val="left"/>
+      <w:pPr>
+        <w:ind w:left="2880" w:hanging="360"/>
+      </w:pPr>
+      <w:rPr>
+        <w:rFonts w:ascii="Symbol" w:hAnsi="Symbol" w:hint="default"/>
+      </w:rPr>
+    </w:lvl>
+    <w:lvl w:ilvl="4" w:tplc="1C090003" w:tentative="1">
+      <w:start w:val="1"/>
+      <w:numFmt w:val="bullet"/>
+      <w:lvlText w:val="o"/>
+      <w:lvlJc w:val="left"/>
+      <w:pPr>
+        <w:ind w:left="3600" w:hanging="360"/>
+      </w:pPr>
+      <w:rPr>
+        <w:rFonts w:ascii="Courier New" w:hAnsi="Courier New" w:cs="Courier New" w:hint="default"/>
+      </w:rPr>
+    </w:lvl>
+    <w:lvl w:ilvl="5" w:tplc="1C090005" w:tentative="1">
+      <w:start w:val="1"/>
+      <w:numFmt w:val="bullet"/>
+      <w:lvlText w:val=""/>
+      <w:lvlJc w:val="left"/>
+      <w:pPr>
+        <w:ind w:left="4320" w:hanging="360"/>
+      </w:pPr>
+      <w:rPr>
+        <w:rFonts w:ascii="Wingdings" w:hAnsi="Wingdings" w:hint="default"/>
+      </w:rPr>
+    </w:lvl>
+    <w:lvl w:ilvl="6" w:tplc="1C090001" w:tentative="1">
+      <w:start w:val="1"/>
+      <w:numFmt w:val="bullet"/>
+      <w:lvlText w:val=""/>
+      <w:lvlJc w:val="left"/>
+      <w:pPr>
+        <w:ind w:left="5040" w:hanging="360"/>
+      </w:pPr>
+      <w:rPr>
+        <w:rFonts w:ascii="Symbol" w:hAnsi="Symbol" w:hint="default"/>
+      </w:rPr>
+    </w:lvl>
+    <w:lvl w:ilvl="7" w:tplc="1C090003" w:tentative="1">
+      <w:start w:val="1"/>
+      <w:numFmt w:val="bullet"/>
+      <w:lvlText w:val="o"/>
+      <w:lvlJc w:val="left"/>
+      <w:pPr>
+        <w:ind w:left="5760" w:hanging="360"/>
+      </w:pPr>
+      <w:rPr>
+        <w:rFonts w:ascii="Courier New" w:hAnsi="Courier New" w:cs="Courier New" w:hint="default"/>
+      </w:rPr>
+    </w:lvl>
+    <w:lvl w:ilvl="8" w:tplc="1C090005" w:tentative="1">
+      <w:start w:val="1"/>
+      <w:numFmt w:val="bullet"/>
+      <w:lvlText w:val=""/>
+      <w:lvlJc w:val="left"/>
+      <w:pPr>
+        <w:ind w:left="6480" w:hanging="360"/>
+      </w:pPr>
+      <w:rPr>
+        <w:rFonts w:ascii="Wingdings" w:hAnsi="Wingdings" w:hint="default"/>
+      </w:rPr>
+    </w:lvl>
+  </w:abstractNum>
+  <w:abstractNum w:abstractNumId="6" w15:restartNumberingAfterBreak="0">
     <w:nsid w:val="71A47816"/>
     <w:multiLevelType w:val="hybridMultilevel"/>
     <w:tmpl w:val="1EACFF18"/>
@@ -1326,7 +1515,7 @@
       </w:rPr>
     </w:lvl>
   </w:abstractNum>
-  <w:abstractNum w:abstractNumId="6" w15:restartNumberingAfterBreak="0">
+  <w:abstractNum w:abstractNumId="7" w15:restartNumberingAfterBreak="0">
     <w:nsid w:val="7B53699C"/>
     <w:multiLevelType w:val="hybridMultilevel"/>
     <w:tmpl w:val="8EFA9E32"/>
@@ -1446,19 +1635,22 @@
     <w:abstractNumId w:val="3"/>
   </w:num>
   <w:num w:numId="3" w16cid:durableId="1733117322">
-    <w:abstractNumId w:val="6"/>
+    <w:abstractNumId w:val="7"/>
   </w:num>
   <w:num w:numId="4" w16cid:durableId="2095542857">
     <w:abstractNumId w:val="4"/>
   </w:num>
   <w:num w:numId="5" w16cid:durableId="44523478">
-    <w:abstractNumId w:val="5"/>
+    <w:abstractNumId w:val="6"/>
   </w:num>
   <w:num w:numId="6" w16cid:durableId="282812666">
     <w:abstractNumId w:val="2"/>
   </w:num>
   <w:num w:numId="7" w16cid:durableId="1731464062">
     <w:abstractNumId w:val="0"/>
+  </w:num>
+  <w:num w:numId="8" w16cid:durableId="627778074">
+    <w:abstractNumId w:val="5"/>
   </w:num>
 </w:numbering>
 </file>

</xml_diff>

<commit_message>
added cross brace to hatches
</commit_message>
<xml_diff>
--- a/to do list.docx
+++ b/to do list.docx
@@ -48,16 +48,8 @@
         <w:rPr>
           <w:color w:val="4472C4" w:themeColor="accent1"/>
         </w:rPr>
-        <w:t xml:space="preserve">Side panel bottom must be centred on x and low on </w:t>
-      </w:r>
-      <w:proofErr w:type="gramStart"/>
-      <w:r>
-        <w:rPr>
-          <w:color w:val="4472C4" w:themeColor="accent1"/>
-        </w:rPr>
-        <w:t>y</w:t>
-      </w:r>
-      <w:proofErr w:type="gramEnd"/>
+        <w:t>Side panel bottom must be centred on x and low on y</w:t>
+      </w:r>
     </w:p>
     <w:p>
       <w:pPr>
@@ -119,14 +111,12 @@
         </w:rPr>
         <w:t xml:space="preserve"> </w:t>
       </w:r>
-      <w:proofErr w:type="gramStart"/>
       <w:r>
         <w:rPr>
           <w:color w:val="4472C4" w:themeColor="accent1"/>
         </w:rPr>
         <w:t>frame</w:t>
       </w:r>
-      <w:proofErr w:type="gramEnd"/>
     </w:p>
     <w:p>
       <w:pPr>
@@ -149,34 +139,62 @@
         <w:rPr>
           <w:color w:val="4472C4" w:themeColor="accent1"/>
         </w:rPr>
+        <w:t xml:space="preserve"> length </w:t>
+      </w:r>
+      <w:r>
+        <w:rPr>
+          <w:color w:val="4472C4" w:themeColor="accent1"/>
+        </w:rPr>
+        <w:t xml:space="preserve"> x 600</w:t>
+      </w:r>
+      <w:r>
+        <w:rPr>
+          <w:color w:val="4472C4" w:themeColor="accent1"/>
+        </w:rPr>
+        <w:t xml:space="preserve"> width</w:t>
+      </w:r>
+    </w:p>
+    <w:p>
+      <w:pPr>
+        <w:pStyle w:val="ListParagraph"/>
+        <w:numPr>
+          <w:ilvl w:val="0"/>
+          <w:numId w:val="1"/>
+        </w:numPr>
+        <w:rPr>
+          <w:color w:val="4472C4" w:themeColor="accent1"/>
+        </w:rPr>
+      </w:pPr>
+      <w:r>
+        <w:rPr>
+          <w:color w:val="4472C4" w:themeColor="accent1"/>
+        </w:rPr>
+        <w:t>Holes 9 mm – 1 width 2 length</w:t>
+      </w:r>
+    </w:p>
+    <w:p>
+      <w:pPr>
+        <w:pStyle w:val="ListParagraph"/>
+        <w:numPr>
+          <w:ilvl w:val="0"/>
+          <w:numId w:val="1"/>
+        </w:numPr>
+        <w:rPr>
+          <w:color w:val="4472C4" w:themeColor="accent1"/>
+        </w:rPr>
+      </w:pPr>
+      <w:r>
+        <w:rPr>
+          <w:color w:val="4472C4" w:themeColor="accent1"/>
+        </w:rPr>
+        <w:t>Thickness  - 1.2</w:t>
+      </w:r>
+      <w:r>
+        <w:rPr>
+          <w:color w:val="4472C4" w:themeColor="accent1"/>
+        </w:rPr>
         <w:t xml:space="preserve"> </w:t>
       </w:r>
-      <w:proofErr w:type="gramStart"/>
-      <w:r>
-        <w:rPr>
-          <w:color w:val="4472C4" w:themeColor="accent1"/>
-        </w:rPr>
-        <w:t xml:space="preserve">length </w:t>
-      </w:r>
-      <w:r>
-        <w:rPr>
-          <w:color w:val="4472C4" w:themeColor="accent1"/>
-        </w:rPr>
-        <w:t xml:space="preserve"> x</w:t>
-      </w:r>
-      <w:proofErr w:type="gramEnd"/>
-      <w:r>
-        <w:rPr>
-          <w:color w:val="4472C4" w:themeColor="accent1"/>
-        </w:rPr>
-        <w:t xml:space="preserve"> 600</w:t>
-      </w:r>
-      <w:r>
-        <w:rPr>
-          <w:color w:val="4472C4" w:themeColor="accent1"/>
-        </w:rPr>
-        <w:t xml:space="preserve"> width</w:t>
-      </w:r>
     </w:p>
     <w:p>
       <w:pPr>
@@ -193,6 +211,221 @@
         <w:rPr>
           <w:color w:val="4472C4" w:themeColor="accent1"/>
         </w:rPr>
+        <w:t>15 mm lip</w:t>
+      </w:r>
+    </w:p>
+    <w:p>
+      <w:pPr>
+        <w:rPr>
+          <w:color w:val="4472C4" w:themeColor="accent1"/>
+        </w:rPr>
+      </w:pPr>
+      <w:r>
+        <w:rPr>
+          <w:color w:val="4472C4" w:themeColor="accent1"/>
+        </w:rPr>
+        <w:t>Tank hatch cut out</w:t>
+      </w:r>
+    </w:p>
+    <w:p>
+      <w:pPr>
+        <w:pStyle w:val="ListParagraph"/>
+        <w:numPr>
+          <w:ilvl w:val="0"/>
+          <w:numId w:val="5"/>
+        </w:numPr>
+        <w:rPr>
+          <w:color w:val="4472C4" w:themeColor="accent1"/>
+        </w:rPr>
+      </w:pPr>
+      <w:r>
+        <w:rPr>
+          <w:color w:val="4472C4" w:themeColor="accent1"/>
+        </w:rPr>
+        <w:t>250 mm</w:t>
+      </w:r>
+    </w:p>
+    <w:p>
+      <w:pPr>
+        <w:rPr>
+          <w:color w:val="4472C4" w:themeColor="accent1"/>
+        </w:rPr>
+      </w:pPr>
+      <w:r>
+        <w:rPr>
+          <w:color w:val="4472C4" w:themeColor="accent1"/>
+        </w:rPr>
+        <w:t>Legs</w:t>
+      </w:r>
+    </w:p>
+    <w:p>
+      <w:pPr>
+        <w:pStyle w:val="ListParagraph"/>
+        <w:numPr>
+          <w:ilvl w:val="0"/>
+          <w:numId w:val="5"/>
+        </w:numPr>
+        <w:rPr>
+          <w:color w:val="4472C4" w:themeColor="accent1"/>
+        </w:rPr>
+      </w:pPr>
+      <w:r>
+        <w:rPr>
+          <w:color w:val="4472C4" w:themeColor="accent1"/>
+        </w:rPr>
+        <w:t>Move to other side</w:t>
+      </w:r>
+    </w:p>
+    <w:p>
+      <w:pPr>
+        <w:rPr>
+          <w:color w:val="0070C0"/>
+        </w:rPr>
+      </w:pPr>
+      <w:r>
+        <w:rPr>
+          <w:color w:val="0070C0"/>
+        </w:rPr>
+        <w:t>Water tray</w:t>
+      </w:r>
+    </w:p>
+    <w:p>
+      <w:pPr>
+        <w:pStyle w:val="ListParagraph"/>
+        <w:numPr>
+          <w:ilvl w:val="0"/>
+          <w:numId w:val="6"/>
+        </w:numPr>
+        <w:rPr>
+          <w:color w:val="0070C0"/>
+        </w:rPr>
+      </w:pPr>
+      <w:r>
+        <w:rPr>
+          <w:color w:val="0070C0"/>
+        </w:rPr>
+        <w:t>Add side panels</w:t>
+      </w:r>
+    </w:p>
+    <w:p>
+      <w:pPr>
+        <w:rPr>
+          <w:color w:val="0070C0"/>
+        </w:rPr>
+      </w:pPr>
+      <w:r>
+        <w:rPr>
+          <w:color w:val="0070C0"/>
+        </w:rPr>
+        <w:t xml:space="preserve">Float valve hole </w:t>
+      </w:r>
+    </w:p>
+    <w:p>
+      <w:pPr>
+        <w:pStyle w:val="ListParagraph"/>
+        <w:numPr>
+          <w:ilvl w:val="0"/>
+          <w:numId w:val="7"/>
+        </w:numPr>
+        <w:rPr>
+          <w:color w:val="0070C0"/>
+        </w:rPr>
+      </w:pPr>
+      <w:r>
+        <w:rPr>
+          <w:color w:val="0070C0"/>
+        </w:rPr>
+        <w:t>25 mm</w:t>
+      </w:r>
+    </w:p>
+    <w:p>
+      <w:pPr>
+        <w:pStyle w:val="ListParagraph"/>
+        <w:numPr>
+          <w:ilvl w:val="0"/>
+          <w:numId w:val="7"/>
+        </w:numPr>
+        <w:rPr>
+          <w:color w:val="0070C0"/>
+        </w:rPr>
+      </w:pPr>
+      <w:r>
+        <w:rPr>
+          <w:color w:val="0070C0"/>
+        </w:rPr>
+        <w:t>Centred between back panel and slotted panel</w:t>
+      </w:r>
+    </w:p>
+    <w:p>
+      <w:pPr>
+        <w:pStyle w:val="ListParagraph"/>
+        <w:numPr>
+          <w:ilvl w:val="0"/>
+          <w:numId w:val="7"/>
+        </w:numPr>
+        <w:rPr>
+          <w:color w:val="0070C0"/>
+        </w:rPr>
+      </w:pPr>
+      <w:r>
+        <w:rPr>
+          <w:color w:val="0070C0"/>
+        </w:rPr>
+        <w:t>100 mm offset y</w:t>
+      </w:r>
+    </w:p>
+    <w:p>
+      <w:pPr>
+        <w:rPr>
+          <w:color w:val="0070C0"/>
+        </w:rPr>
+      </w:pPr>
+      <w:r>
+        <w:rPr>
+          <w:color w:val="0070C0"/>
+        </w:rPr>
+        <w:t xml:space="preserve">drift eliminator access </w:t>
+      </w:r>
+      <w:r>
+        <w:rPr>
+          <w:color w:val="0070C0"/>
+        </w:rPr>
+        <w:t>hatch</w:t>
+      </w:r>
+    </w:p>
+    <w:p>
+      <w:pPr>
+        <w:pStyle w:val="ListParagraph"/>
+        <w:numPr>
+          <w:ilvl w:val="0"/>
+          <w:numId w:val="3"/>
+        </w:numPr>
+        <w:rPr>
+          <w:color w:val="0070C0"/>
+        </w:rPr>
+      </w:pPr>
+      <w:r>
+        <w:rPr>
+          <w:color w:val="0070C0"/>
+        </w:rPr>
+        <w:t>Thickness  - 0.7</w:t>
+      </w:r>
+    </w:p>
+    <w:p>
+      <w:pPr>
+        <w:pStyle w:val="ListParagraph"/>
+        <w:numPr>
+          <w:ilvl w:val="0"/>
+          <w:numId w:val="3"/>
+        </w:numPr>
+        <w:rPr>
+          <w:color w:val="0070C0"/>
+        </w:rPr>
+      </w:pPr>
+      <w:r>
+        <w:rPr>
+          <w:color w:val="0070C0"/>
+        </w:rPr>
         <w:t>Holes 9 mm – 1 width 2 length</w:t>
       </w:r>
     </w:p>
@@ -201,47 +434,15 @@
         <w:pStyle w:val="ListParagraph"/>
         <w:numPr>
           <w:ilvl w:val="0"/>
-          <w:numId w:val="1"/>
-        </w:numPr>
-        <w:rPr>
-          <w:color w:val="4472C4" w:themeColor="accent1"/>
-        </w:rPr>
-      </w:pPr>
-      <w:proofErr w:type="gramStart"/>
-      <w:r>
-        <w:rPr>
-          <w:color w:val="4472C4" w:themeColor="accent1"/>
-        </w:rPr>
-        <w:t>Thickness  -</w:t>
-      </w:r>
-      <w:proofErr w:type="gramEnd"/>
-      <w:r>
-        <w:rPr>
-          <w:color w:val="4472C4" w:themeColor="accent1"/>
-        </w:rPr>
-        <w:t xml:space="preserve"> 1.2</w:t>
-      </w:r>
-      <w:r>
-        <w:rPr>
-          <w:color w:val="4472C4" w:themeColor="accent1"/>
-        </w:rPr>
-        <w:t xml:space="preserve"> </w:t>
-      </w:r>
-    </w:p>
-    <w:p>
-      <w:pPr>
-        <w:pStyle w:val="ListParagraph"/>
-        <w:numPr>
-          <w:ilvl w:val="0"/>
-          <w:numId w:val="1"/>
-        </w:numPr>
-        <w:rPr>
-          <w:color w:val="4472C4" w:themeColor="accent1"/>
-        </w:rPr>
-      </w:pPr>
-      <w:r>
-        <w:rPr>
-          <w:color w:val="4472C4" w:themeColor="accent1"/>
+          <w:numId w:val="3"/>
+        </w:numPr>
+        <w:rPr>
+          <w:color w:val="0070C0"/>
+        </w:rPr>
+      </w:pPr>
+      <w:r>
+        <w:rPr>
+          <w:color w:val="0070C0"/>
         </w:rPr>
         <w:t>15 mm lip</w:t>
       </w:r>
@@ -249,23 +450,15 @@
     <w:p>
       <w:pPr>
         <w:rPr>
-          <w:color w:val="4472C4" w:themeColor="accent1"/>
-        </w:rPr>
-      </w:pPr>
-      <w:r>
-        <w:rPr>
-          <w:color w:val="4472C4" w:themeColor="accent1"/>
-        </w:rPr>
-        <w:t xml:space="preserve">Tank hatch cut </w:t>
-      </w:r>
-      <w:proofErr w:type="gramStart"/>
-      <w:r>
-        <w:rPr>
-          <w:color w:val="4472C4" w:themeColor="accent1"/>
-        </w:rPr>
-        <w:t>out</w:t>
-      </w:r>
-      <w:proofErr w:type="gramEnd"/>
+          <w:color w:val="0070C0"/>
+        </w:rPr>
+      </w:pPr>
+      <w:r>
+        <w:rPr>
+          <w:color w:val="0070C0"/>
+        </w:rPr>
+        <w:t>Slotted panel</w:t>
+      </w:r>
     </w:p>
     <w:p>
       <w:pPr>
@@ -275,27 +468,14 @@
           <w:numId w:val="5"/>
         </w:numPr>
         <w:rPr>
-          <w:color w:val="4472C4" w:themeColor="accent1"/>
-        </w:rPr>
-      </w:pPr>
-      <w:r>
-        <w:rPr>
-          <w:color w:val="4472C4" w:themeColor="accent1"/>
-        </w:rPr>
-        <w:t>250 mm</w:t>
-      </w:r>
-    </w:p>
-    <w:p>
-      <w:pPr>
-        <w:rPr>
-          <w:color w:val="4472C4" w:themeColor="accent1"/>
-        </w:rPr>
-      </w:pPr>
-      <w:r>
-        <w:rPr>
-          <w:color w:val="4472C4" w:themeColor="accent1"/>
-        </w:rPr>
-        <w:t>Legs</w:t>
+          <w:color w:val="0070C0"/>
+        </w:rPr>
+      </w:pPr>
+      <w:r>
+        <w:rPr>
+          <w:color w:val="0070C0"/>
+        </w:rPr>
+        <w:t>4 rows x 9 columns</w:t>
       </w:r>
     </w:p>
     <w:p>
@@ -306,155 +486,27 @@
           <w:numId w:val="5"/>
         </w:numPr>
         <w:rPr>
-          <w:color w:val="4472C4" w:themeColor="accent1"/>
-        </w:rPr>
-      </w:pPr>
-      <w:r>
-        <w:rPr>
-          <w:color w:val="4472C4" w:themeColor="accent1"/>
-        </w:rPr>
-        <w:t xml:space="preserve">Move to other </w:t>
-      </w:r>
-      <w:proofErr w:type="gramStart"/>
-      <w:r>
-        <w:rPr>
-          <w:color w:val="4472C4" w:themeColor="accent1"/>
-        </w:rPr>
-        <w:t>side</w:t>
-      </w:r>
-      <w:proofErr w:type="gramEnd"/>
-    </w:p>
-    <w:p>
-      <w:pPr>
-        <w:rPr>
-          <w:color w:val="0070C0"/>
-        </w:rPr>
-      </w:pPr>
-      <w:r>
-        <w:rPr>
-          <w:color w:val="0070C0"/>
-        </w:rPr>
-        <w:t>Water tray</w:t>
-      </w:r>
-    </w:p>
-    <w:p>
-      <w:pPr>
-        <w:pStyle w:val="ListParagraph"/>
-        <w:numPr>
-          <w:ilvl w:val="0"/>
-          <w:numId w:val="6"/>
-        </w:numPr>
-        <w:rPr>
-          <w:color w:val="0070C0"/>
-        </w:rPr>
-      </w:pPr>
-      <w:r>
-        <w:rPr>
-          <w:color w:val="0070C0"/>
-        </w:rPr>
-        <w:t xml:space="preserve">Add side </w:t>
-      </w:r>
-      <w:proofErr w:type="gramStart"/>
-      <w:r>
-        <w:rPr>
-          <w:color w:val="0070C0"/>
-        </w:rPr>
-        <w:t>panels</w:t>
-      </w:r>
-      <w:proofErr w:type="gramEnd"/>
-    </w:p>
-    <w:p>
-      <w:pPr>
-        <w:rPr>
-          <w:color w:val="0070C0"/>
-        </w:rPr>
-      </w:pPr>
-      <w:r>
-        <w:rPr>
-          <w:color w:val="0070C0"/>
-        </w:rPr>
-        <w:t xml:space="preserve">Float valve hole </w:t>
-      </w:r>
-    </w:p>
-    <w:p>
-      <w:pPr>
-        <w:pStyle w:val="ListParagraph"/>
-        <w:numPr>
-          <w:ilvl w:val="0"/>
-          <w:numId w:val="7"/>
-        </w:numPr>
-        <w:rPr>
-          <w:color w:val="0070C0"/>
-        </w:rPr>
-      </w:pPr>
-      <w:r>
-        <w:rPr>
-          <w:color w:val="0070C0"/>
-        </w:rPr>
-        <w:t>25 mm</w:t>
-      </w:r>
-    </w:p>
-    <w:p>
-      <w:pPr>
-        <w:pStyle w:val="ListParagraph"/>
-        <w:numPr>
-          <w:ilvl w:val="0"/>
-          <w:numId w:val="7"/>
-        </w:numPr>
-        <w:rPr>
-          <w:color w:val="0070C0"/>
-        </w:rPr>
-      </w:pPr>
-      <w:r>
-        <w:rPr>
-          <w:color w:val="0070C0"/>
-        </w:rPr>
-        <w:t xml:space="preserve">Centred between back panel and slotted </w:t>
-      </w:r>
-      <w:proofErr w:type="gramStart"/>
-      <w:r>
-        <w:rPr>
-          <w:color w:val="0070C0"/>
-        </w:rPr>
-        <w:t>panel</w:t>
-      </w:r>
-      <w:proofErr w:type="gramEnd"/>
-    </w:p>
-    <w:p>
-      <w:pPr>
-        <w:pStyle w:val="ListParagraph"/>
-        <w:numPr>
-          <w:ilvl w:val="0"/>
-          <w:numId w:val="7"/>
-        </w:numPr>
-        <w:rPr>
-          <w:color w:val="0070C0"/>
-        </w:rPr>
-      </w:pPr>
-      <w:r>
-        <w:rPr>
-          <w:color w:val="0070C0"/>
-        </w:rPr>
-        <w:t>100 mm offset y</w:t>
-      </w:r>
-    </w:p>
-    <w:p>
-      <w:pPr>
-        <w:rPr>
-          <w:color w:val="0070C0"/>
-        </w:rPr>
-      </w:pPr>
-      <w:r>
-        <w:rPr>
-          <w:color w:val="0070C0"/>
-        </w:rPr>
-        <w:t xml:space="preserve">drift eliminator access </w:t>
-      </w:r>
-      <w:r>
-        <w:rPr>
-          <w:color w:val="0070C0"/>
-        </w:rPr>
-        <w:t>hatch</w:t>
+          <w:color w:val="0070C0"/>
+        </w:rPr>
+      </w:pPr>
+      <w:r>
+        <w:rPr>
+          <w:color w:val="0070C0"/>
+        </w:rPr>
+        <w:t>Row 2 and 4 offset</w:t>
+      </w:r>
+    </w:p>
+    <w:p>
+      <w:pPr>
+        <w:rPr>
+          <w:color w:val="0070C0"/>
+        </w:rPr>
+      </w:pPr>
+      <w:r>
+        <w:rPr>
+          <w:color w:val="0070C0"/>
+        </w:rPr>
+        <w:t>Water tray access hatch</w:t>
       </w:r>
     </w:p>
     <w:p>
@@ -468,151 +520,11 @@
           <w:color w:val="0070C0"/>
         </w:rPr>
       </w:pPr>
-      <w:proofErr w:type="gramStart"/>
-      <w:r>
-        <w:rPr>
-          <w:color w:val="0070C0"/>
-        </w:rPr>
-        <w:t>Thickness  -</w:t>
-      </w:r>
-      <w:proofErr w:type="gramEnd"/>
-      <w:r>
-        <w:rPr>
-          <w:color w:val="0070C0"/>
-        </w:rPr>
-        <w:t xml:space="preserve"> 0.7</w:t>
-      </w:r>
-    </w:p>
-    <w:p>
-      <w:pPr>
-        <w:pStyle w:val="ListParagraph"/>
-        <w:numPr>
-          <w:ilvl w:val="0"/>
-          <w:numId w:val="3"/>
-        </w:numPr>
-        <w:rPr>
-          <w:color w:val="0070C0"/>
-        </w:rPr>
-      </w:pPr>
-      <w:r>
-        <w:rPr>
-          <w:color w:val="0070C0"/>
-        </w:rPr>
-        <w:t>Holes 9 mm – 1 width 2 length</w:t>
-      </w:r>
-    </w:p>
-    <w:p>
-      <w:pPr>
-        <w:pStyle w:val="ListParagraph"/>
-        <w:numPr>
-          <w:ilvl w:val="0"/>
-          <w:numId w:val="3"/>
-        </w:numPr>
-        <w:rPr>
-          <w:color w:val="0070C0"/>
-        </w:rPr>
-      </w:pPr>
-      <w:r>
-        <w:rPr>
-          <w:color w:val="0070C0"/>
-        </w:rPr>
-        <w:t>15 mm lip</w:t>
-      </w:r>
-    </w:p>
-    <w:p>
-      <w:pPr>
-        <w:rPr>
-          <w:color w:val="0070C0"/>
-        </w:rPr>
-      </w:pPr>
-      <w:r>
-        <w:rPr>
-          <w:color w:val="0070C0"/>
-        </w:rPr>
-        <w:t>Slotted panel</w:t>
-      </w:r>
-    </w:p>
-    <w:p>
-      <w:pPr>
-        <w:pStyle w:val="ListParagraph"/>
-        <w:numPr>
-          <w:ilvl w:val="0"/>
-          <w:numId w:val="5"/>
-        </w:numPr>
-        <w:rPr>
-          <w:color w:val="0070C0"/>
-        </w:rPr>
-      </w:pPr>
-      <w:r>
-        <w:rPr>
-          <w:color w:val="0070C0"/>
-        </w:rPr>
-        <w:t>4 rows x 9 columns</w:t>
-      </w:r>
-    </w:p>
-    <w:p>
-      <w:pPr>
-        <w:pStyle w:val="ListParagraph"/>
-        <w:numPr>
-          <w:ilvl w:val="0"/>
-          <w:numId w:val="5"/>
-        </w:numPr>
-        <w:rPr>
-          <w:color w:val="0070C0"/>
-        </w:rPr>
-      </w:pPr>
-      <w:r>
-        <w:rPr>
-          <w:color w:val="0070C0"/>
-        </w:rPr>
-        <w:t xml:space="preserve">Row 2 and 4 </w:t>
-      </w:r>
-      <w:proofErr w:type="gramStart"/>
-      <w:r>
-        <w:rPr>
-          <w:color w:val="0070C0"/>
-        </w:rPr>
-        <w:t>offset</w:t>
-      </w:r>
-      <w:proofErr w:type="gramEnd"/>
-    </w:p>
-    <w:p>
-      <w:pPr>
-        <w:rPr>
-          <w:color w:val="0070C0"/>
-        </w:rPr>
-      </w:pPr>
-      <w:r>
-        <w:rPr>
-          <w:color w:val="0070C0"/>
-        </w:rPr>
-        <w:t>Water tray access hatch</w:t>
-      </w:r>
-    </w:p>
-    <w:p>
-      <w:pPr>
-        <w:pStyle w:val="ListParagraph"/>
-        <w:numPr>
-          <w:ilvl w:val="0"/>
-          <w:numId w:val="3"/>
-        </w:numPr>
-        <w:rPr>
-          <w:color w:val="0070C0"/>
-        </w:rPr>
-      </w:pPr>
-      <w:proofErr w:type="gramStart"/>
-      <w:r>
-        <w:rPr>
-          <w:color w:val="0070C0"/>
-        </w:rPr>
-        <w:t>Thickness  -</w:t>
-      </w:r>
-      <w:proofErr w:type="gramEnd"/>
-      <w:r>
-        <w:rPr>
-          <w:color w:val="0070C0"/>
-        </w:rPr>
-        <w:t xml:space="preserve"> 0.7</w:t>
+      <w:r>
+        <w:rPr>
+          <w:color w:val="0070C0"/>
+        </w:rPr>
+        <w:t>Thickness  - 0.7</w:t>
       </w:r>
     </w:p>
     <w:p>
@@ -657,7 +569,15 @@
     <w:p/>
     <w:p/>
     <w:p>
-      <w:r>
+      <w:pPr>
+        <w:rPr>
+          <w:color w:val="0070C0"/>
+        </w:rPr>
+      </w:pPr>
+      <w:r>
+        <w:rPr>
+          <w:color w:val="0070C0"/>
+        </w:rPr>
         <w:lastRenderedPageBreak/>
         <w:t>Water tray slot cutouts:</w:t>
       </w:r>
@@ -669,8 +589,14 @@
           <w:ilvl w:val="0"/>
           <w:numId w:val="8"/>
         </w:numPr>
-      </w:pPr>
-      <w:r>
+        <w:rPr>
+          <w:color w:val="0070C0"/>
+        </w:rPr>
+      </w:pPr>
+      <w:r>
+        <w:rPr>
+          <w:color w:val="0070C0"/>
+        </w:rPr>
         <w:t xml:space="preserve">Gap 25 </w:t>
       </w:r>
     </w:p>
@@ -681,8 +607,14 @@
           <w:ilvl w:val="0"/>
           <w:numId w:val="8"/>
         </w:numPr>
-      </w:pPr>
-      <w:r>
+        <w:rPr>
+          <w:color w:val="0070C0"/>
+        </w:rPr>
+      </w:pPr>
+      <w:r>
+        <w:rPr>
+          <w:color w:val="0070C0"/>
+        </w:rPr>
         <w:t xml:space="preserve">Closed 8 </w:t>
       </w:r>
     </w:p>
@@ -693,8 +625,14 @@
           <w:ilvl w:val="0"/>
           <w:numId w:val="8"/>
         </w:numPr>
-      </w:pPr>
-      <w:r>
+        <w:rPr>
+          <w:color w:val="0070C0"/>
+        </w:rPr>
+      </w:pPr>
+      <w:r>
+        <w:rPr>
+          <w:color w:val="0070C0"/>
+        </w:rPr>
         <w:t>Height 8</w:t>
       </w:r>
     </w:p>
@@ -705,33 +643,99 @@
           <w:ilvl w:val="0"/>
           <w:numId w:val="8"/>
         </w:numPr>
-      </w:pPr>
-      <w:r>
+        <w:rPr>
+          <w:color w:val="0070C0"/>
+        </w:rPr>
+      </w:pPr>
+      <w:r>
+        <w:rPr>
+          <w:color w:val="0070C0"/>
+        </w:rPr>
         <w:t>Fillet edge</w:t>
       </w:r>
     </w:p>
-    <w:p/>
-    <w:p>
-      <w:r>
+    <w:p>
+      <w:pPr>
+        <w:rPr>
+          <w:color w:val="FF0000"/>
+        </w:rPr>
+      </w:pPr>
+    </w:p>
+    <w:p>
+      <w:pPr>
+        <w:rPr>
+          <w:color w:val="FF0000"/>
+        </w:rPr>
+      </w:pPr>
+      <w:r>
+        <w:rPr>
+          <w:color w:val="FF0000"/>
+        </w:rPr>
         <w:t>Change hatch</w:t>
       </w:r>
       <w:r>
+        <w:rPr>
+          <w:color w:val="FF0000"/>
+        </w:rPr>
         <w:t>:</w:t>
       </w:r>
     </w:p>
-    <w:p/>
-    <w:p>
-      <w:r>
+    <w:p>
+      <w:pPr>
+        <w:rPr>
+          <w:color w:val="FF0000"/>
+        </w:rPr>
+      </w:pPr>
+    </w:p>
+    <w:p>
+      <w:pPr>
+        <w:rPr>
+          <w:color w:val="FF0000"/>
+        </w:rPr>
+      </w:pPr>
+      <w:r>
+        <w:rPr>
+          <w:color w:val="FF0000"/>
+        </w:rPr>
         <w:t>Top hatch channels</w:t>
       </w:r>
       <w:r>
+        <w:rPr>
+          <w:color w:val="FF0000"/>
+        </w:rPr>
         <w:t>:</w:t>
       </w:r>
     </w:p>
-    <w:p/>
-    <w:p>
-      <w:r>
-        <w:t>Slots for cutout hatches</w:t>
+    <w:p>
+      <w:pPr>
+        <w:rPr>
+          <w:color w:val="FF0000"/>
+        </w:rPr>
+      </w:pPr>
+    </w:p>
+    <w:p>
+      <w:pPr>
+        <w:rPr>
+          <w:color w:val="FF0000"/>
+        </w:rPr>
+      </w:pPr>
+      <w:r>
+        <w:rPr>
+          <w:color w:val="FF0000"/>
+        </w:rPr>
+        <w:t>Slots for cutout hatch</w:t>
+      </w:r>
+      <w:r>
+        <w:rPr>
+          <w:color w:val="FF0000"/>
+        </w:rPr>
+        <w:t xml:space="preserve"> lips</w:t>
+      </w:r>
+      <w:r>
+        <w:rPr>
+          <w:color w:val="FF0000"/>
+        </w:rPr>
+        <w:t>:</w:t>
       </w:r>
     </w:p>
     <w:p/>

</xml_diff>

<commit_message>
added notches for flanges, added top fan mount channels
</commit_message>
<xml_diff>
--- a/to do list.docx
+++ b/to do list.docx
@@ -48,8 +48,16 @@
         <w:rPr>
           <w:color w:val="4472C4" w:themeColor="accent1"/>
         </w:rPr>
-        <w:t>Side panel bottom must be centred on x and low on y</w:t>
-      </w:r>
+        <w:t xml:space="preserve">Side panel bottom must be centred on x and low on </w:t>
+      </w:r>
+      <w:proofErr w:type="gramStart"/>
+      <w:r>
+        <w:rPr>
+          <w:color w:val="4472C4" w:themeColor="accent1"/>
+        </w:rPr>
+        <w:t>y</w:t>
+      </w:r>
+      <w:proofErr w:type="gramEnd"/>
     </w:p>
     <w:p>
       <w:pPr>
@@ -111,12 +119,14 @@
         </w:rPr>
         <w:t xml:space="preserve"> </w:t>
       </w:r>
+      <w:proofErr w:type="gramStart"/>
       <w:r>
         <w:rPr>
           <w:color w:val="4472C4" w:themeColor="accent1"/>
         </w:rPr>
         <w:t>frame</w:t>
       </w:r>
+      <w:proofErr w:type="gramEnd"/>
     </w:p>
     <w:p>
       <w:pPr>
@@ -139,13 +149,27 @@
         <w:rPr>
           <w:color w:val="4472C4" w:themeColor="accent1"/>
         </w:rPr>
-        <w:t xml:space="preserve"> length </w:t>
-      </w:r>
-      <w:r>
-        <w:rPr>
-          <w:color w:val="4472C4" w:themeColor="accent1"/>
-        </w:rPr>
-        <w:t xml:space="preserve"> x 600</w:t>
+        <w:t xml:space="preserve"> </w:t>
+      </w:r>
+      <w:proofErr w:type="gramStart"/>
+      <w:r>
+        <w:rPr>
+          <w:color w:val="4472C4" w:themeColor="accent1"/>
+        </w:rPr>
+        <w:t xml:space="preserve">length </w:t>
+      </w:r>
+      <w:r>
+        <w:rPr>
+          <w:color w:val="4472C4" w:themeColor="accent1"/>
+        </w:rPr>
+        <w:t xml:space="preserve"> x</w:t>
+      </w:r>
+      <w:proofErr w:type="gramEnd"/>
+      <w:r>
+        <w:rPr>
+          <w:color w:val="4472C4" w:themeColor="accent1"/>
+        </w:rPr>
+        <w:t xml:space="preserve"> 600</w:t>
       </w:r>
       <w:r>
         <w:rPr>
@@ -183,11 +207,19 @@
           <w:color w:val="4472C4" w:themeColor="accent1"/>
         </w:rPr>
       </w:pPr>
-      <w:r>
-        <w:rPr>
-          <w:color w:val="4472C4" w:themeColor="accent1"/>
-        </w:rPr>
-        <w:t>Thickness  - 1.2</w:t>
+      <w:proofErr w:type="gramStart"/>
+      <w:r>
+        <w:rPr>
+          <w:color w:val="4472C4" w:themeColor="accent1"/>
+        </w:rPr>
+        <w:t>Thickness  -</w:t>
+      </w:r>
+      <w:proofErr w:type="gramEnd"/>
+      <w:r>
+        <w:rPr>
+          <w:color w:val="4472C4" w:themeColor="accent1"/>
+        </w:rPr>
+        <w:t xml:space="preserve"> 1.2</w:t>
       </w:r>
       <w:r>
         <w:rPr>
@@ -224,8 +256,16 @@
         <w:rPr>
           <w:color w:val="4472C4" w:themeColor="accent1"/>
         </w:rPr>
-        <w:t>Tank hatch cut out</w:t>
-      </w:r>
+        <w:t xml:space="preserve">Tank hatch cut </w:t>
+      </w:r>
+      <w:proofErr w:type="gramStart"/>
+      <w:r>
+        <w:rPr>
+          <w:color w:val="4472C4" w:themeColor="accent1"/>
+        </w:rPr>
+        <w:t>out</w:t>
+      </w:r>
+      <w:proofErr w:type="gramEnd"/>
     </w:p>
     <w:p>
       <w:pPr>
@@ -273,8 +313,16 @@
         <w:rPr>
           <w:color w:val="4472C4" w:themeColor="accent1"/>
         </w:rPr>
-        <w:t>Move to other side</w:t>
-      </w:r>
+        <w:t xml:space="preserve">Move to other </w:t>
+      </w:r>
+      <w:proofErr w:type="gramStart"/>
+      <w:r>
+        <w:rPr>
+          <w:color w:val="4472C4" w:themeColor="accent1"/>
+        </w:rPr>
+        <w:t>side</w:t>
+      </w:r>
+      <w:proofErr w:type="gramEnd"/>
     </w:p>
     <w:p>
       <w:pPr>
@@ -304,8 +352,16 @@
         <w:rPr>
           <w:color w:val="0070C0"/>
         </w:rPr>
-        <w:t>Add side panels</w:t>
-      </w:r>
+        <w:t xml:space="preserve">Add side </w:t>
+      </w:r>
+      <w:proofErr w:type="gramStart"/>
+      <w:r>
+        <w:rPr>
+          <w:color w:val="0070C0"/>
+        </w:rPr>
+        <w:t>panels</w:t>
+      </w:r>
+      <w:proofErr w:type="gramEnd"/>
     </w:p>
     <w:p>
       <w:pPr>
@@ -353,8 +409,16 @@
         <w:rPr>
           <w:color w:val="0070C0"/>
         </w:rPr>
-        <w:t>Centred between back panel and slotted panel</w:t>
-      </w:r>
+        <w:t xml:space="preserve">Centred between back panel and slotted </w:t>
+      </w:r>
+      <w:proofErr w:type="gramStart"/>
+      <w:r>
+        <w:rPr>
+          <w:color w:val="0070C0"/>
+        </w:rPr>
+        <w:t>panel</w:t>
+      </w:r>
+      <w:proofErr w:type="gramEnd"/>
     </w:p>
     <w:p>
       <w:pPr>
@@ -404,11 +468,19 @@
           <w:color w:val="0070C0"/>
         </w:rPr>
       </w:pPr>
-      <w:r>
-        <w:rPr>
-          <w:color w:val="0070C0"/>
-        </w:rPr>
-        <w:t>Thickness  - 0.7</w:t>
+      <w:proofErr w:type="gramStart"/>
+      <w:r>
+        <w:rPr>
+          <w:color w:val="0070C0"/>
+        </w:rPr>
+        <w:t>Thickness  -</w:t>
+      </w:r>
+      <w:proofErr w:type="gramEnd"/>
+      <w:r>
+        <w:rPr>
+          <w:color w:val="0070C0"/>
+        </w:rPr>
+        <w:t xml:space="preserve"> 0.7</w:t>
       </w:r>
     </w:p>
     <w:p>
@@ -493,8 +565,16 @@
         <w:rPr>
           <w:color w:val="0070C0"/>
         </w:rPr>
-        <w:t>Row 2 and 4 offset</w:t>
-      </w:r>
+        <w:t xml:space="preserve">Row 2 and 4 </w:t>
+      </w:r>
+      <w:proofErr w:type="gramStart"/>
+      <w:r>
+        <w:rPr>
+          <w:color w:val="0070C0"/>
+        </w:rPr>
+        <w:t>offset</w:t>
+      </w:r>
+      <w:proofErr w:type="gramEnd"/>
     </w:p>
     <w:p>
       <w:pPr>
@@ -520,11 +600,19 @@
           <w:color w:val="0070C0"/>
         </w:rPr>
       </w:pPr>
-      <w:r>
-        <w:rPr>
-          <w:color w:val="0070C0"/>
-        </w:rPr>
-        <w:t>Thickness  - 0.7</w:t>
+      <w:proofErr w:type="gramStart"/>
+      <w:r>
+        <w:rPr>
+          <w:color w:val="0070C0"/>
+        </w:rPr>
+        <w:t>Thickness  -</w:t>
+      </w:r>
+      <w:proofErr w:type="gramEnd"/>
+      <w:r>
+        <w:rPr>
+          <w:color w:val="0070C0"/>
+        </w:rPr>
+        <w:t xml:space="preserve"> 0.7</w:t>
       </w:r>
     </w:p>
     <w:p>
@@ -664,18 +752,18 @@
     <w:p>
       <w:pPr>
         <w:rPr>
-          <w:color w:val="FF0000"/>
-        </w:rPr>
-      </w:pPr>
-      <w:r>
-        <w:rPr>
-          <w:color w:val="FF0000"/>
+          <w:color w:val="0070C0"/>
+        </w:rPr>
+      </w:pPr>
+      <w:r>
+        <w:rPr>
+          <w:color w:val="0070C0"/>
         </w:rPr>
         <w:t>Change hatch</w:t>
       </w:r>
       <w:r>
         <w:rPr>
-          <w:color w:val="FF0000"/>
+          <w:color w:val="0070C0"/>
         </w:rPr>
         <w:t>:</w:t>
       </w:r>

</xml_diff>